<commit_message>
memoria actualizada numero de paginas
</commit_message>
<xml_diff>
--- a/Memoria p2.docx
+++ b/Memoria p2.docx
@@ -795,7 +795,7 @@
               </mc:Choice>
               <mc:Fallback>
                 <w:pict>
-                  <v:group w14:anchorId="4C378112" id="Grupo 2" o:spid="_x0000_s1026" style="position:absolute;margin-left:0;margin-top:0;width:420.3pt;height:476.25pt;z-index:251046400;mso-position-horizontal:center;mso-position-horizontal-relative:margin;mso-position-vertical:center;mso-position-vertical-relative:margin" coordsize="43291,44910" o:gfxdata="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">
+                  <v:group w14:anchorId="08363979" id="Grupo 2" o:spid="_x0000_s1026" style="position:absolute;margin-left:0;margin-top:0;width:420.3pt;height:476.25pt;z-index:251046400;mso-position-horizontal:center;mso-position-horizontal-relative:margin;mso-position-vertical:center;mso-position-vertical-relative:margin" coordsize="43291,44910" o:gfxdata="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">
                     <v:shape id="Forma libre 64" o:spid="_x0000_s1027" style="position:absolute;left:15017;width:28274;height:28352;visibility:visible;mso-wrap-style:square;v-text-anchor:top" coordsize="1781,1786" o:gfxdata="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" path="m4,1786l,1782,1776,r5,5l4,1786xe" filled="f" stroked="f">
                       <v:path arrowok="t" o:connecttype="custom" o:connectlocs="6350,2835275;0,2828925;2819400,0;2827338,7938;6350,2835275" o:connectangles="0,0,0,0,0"/>
                     </v:shape>
@@ -930,7 +930,21 @@
                                   <w:rPr>
                                     <w:rFonts w:ascii="Times New Roman" w:hAnsi="Times New Roman" w:cs="Times New Roman"/>
                                   </w:rPr>
-                                  <w:t xml:space="preserve">Lucía Colás Vico – 1007 – GIS </w:t>
+                                  <w:t xml:space="preserve">Lucía </w:t>
+                                </w:r>
+                                <w:proofErr w:type="spellStart"/>
+                                <w:r>
+                                  <w:rPr>
+                                    <w:rFonts w:ascii="Times New Roman" w:hAnsi="Times New Roman" w:cs="Times New Roman"/>
+                                  </w:rPr>
+                                  <w:t>Colás</w:t>
+                                </w:r>
+                                <w:proofErr w:type="spellEnd"/>
+                                <w:r>
+                                  <w:rPr>
+                                    <w:rFonts w:ascii="Times New Roman" w:hAnsi="Times New Roman" w:cs="Times New Roman"/>
+                                  </w:rPr>
+                                  <w:t xml:space="preserve"> Vico – 1007 – GIS </w:t>
                                 </w:r>
                               </w:p>
                             </w:txbxContent>
@@ -1019,7 +1033,21 @@
                             <w:rPr>
                               <w:rFonts w:ascii="Times New Roman" w:hAnsi="Times New Roman" w:cs="Times New Roman"/>
                             </w:rPr>
-                            <w:t xml:space="preserve">Lucía Colás Vico – 1007 – GIS </w:t>
+                            <w:t xml:space="preserve">Lucía </w:t>
+                          </w:r>
+                          <w:proofErr w:type="spellStart"/>
+                          <w:r>
+                            <w:rPr>
+                              <w:rFonts w:ascii="Times New Roman" w:hAnsi="Times New Roman" w:cs="Times New Roman"/>
+                            </w:rPr>
+                            <w:t>Colás</w:t>
+                          </w:r>
+                          <w:proofErr w:type="spellEnd"/>
+                          <w:r>
+                            <w:rPr>
+                              <w:rFonts w:ascii="Times New Roman" w:hAnsi="Times New Roman" w:cs="Times New Roman"/>
+                            </w:rPr>
+                            <w:t xml:space="preserve"> Vico – 1007 – GIS </w:t>
                           </w:r>
                         </w:p>
                       </w:txbxContent>
@@ -1165,7 +1193,7 @@
                 <w:noProof/>
                 <w:webHidden/>
               </w:rPr>
-              <w:t>2</w:t>
+              <w:t>1</w:t>
             </w:r>
             <w:r>
               <w:rPr>
@@ -1235,7 +1263,7 @@
                 <w:noProof/>
                 <w:webHidden/>
               </w:rPr>
-              <w:t>3</w:t>
+              <w:t>2</w:t>
             </w:r>
             <w:r>
               <w:rPr>
@@ -1305,7 +1333,7 @@
                 <w:noProof/>
                 <w:webHidden/>
               </w:rPr>
-              <w:t>4</w:t>
+              <w:t>3</w:t>
             </w:r>
             <w:r>
               <w:rPr>
@@ -1375,7 +1403,7 @@
                 <w:noProof/>
                 <w:webHidden/>
               </w:rPr>
-              <w:t>5</w:t>
+              <w:t>4</w:t>
             </w:r>
             <w:r>
               <w:rPr>
@@ -1445,7 +1473,7 @@
                 <w:noProof/>
                 <w:webHidden/>
               </w:rPr>
-              <w:t>13</w:t>
+              <w:t>12</w:t>
             </w:r>
             <w:r>
               <w:rPr>
@@ -1515,7 +1543,7 @@
                 <w:noProof/>
                 <w:webHidden/>
               </w:rPr>
-              <w:t>14</w:t>
+              <w:t>13</w:t>
             </w:r>
             <w:r>
               <w:rPr>
@@ -1585,7 +1613,7 @@
                 <w:noProof/>
                 <w:webHidden/>
               </w:rPr>
-              <w:t>15</w:t>
+              <w:t>14</w:t>
             </w:r>
             <w:r>
               <w:rPr>
@@ -1655,7 +1683,7 @@
                 <w:noProof/>
                 <w:webHidden/>
               </w:rPr>
-              <w:t>16</w:t>
+              <w:t>15</w:t>
             </w:r>
             <w:r>
               <w:rPr>
@@ -1690,8 +1718,31 @@
           <w:rFonts w:ascii="Arial Black" w:hAnsi="Arial Black" w:cs="Times New Roman"/>
           <w:color w:val="C00000"/>
         </w:rPr>
+        <w:sectPr>
+          <w:pgSz w:w="11906" w:h="16838"/>
+          <w:pgMar w:top="1417" w:right="1701" w:bottom="1417" w:left="1701" w:header="708" w:footer="708" w:gutter="0"/>
+          <w:pgBorders w:display="notFirstPage" w:offsetFrom="page">
+            <w:top w:val="single" w:sz="12" w:space="24" w:color="C00000"/>
+            <w:left w:val="single" w:sz="12" w:space="24" w:color="C00000"/>
+            <w:bottom w:val="single" w:sz="12" w:space="24" w:color="C00000"/>
+            <w:right w:val="single" w:sz="12" w:space="24" w:color="C00000"/>
+          </w:pgBorders>
+          <w:pgNumType w:start="0"/>
+          <w:cols w:space="708"/>
+          <w:titlePg/>
+          <w:docGrid w:linePitch="360"/>
+        </w:sectPr>
       </w:pPr>
       <w:bookmarkStart w:id="0" w:name="_Toc57114412"/>
+    </w:p>
+    <w:p>
+      <w:pPr>
+        <w:pStyle w:val="Ttulo1"/>
+        <w:rPr>
+          <w:rFonts w:ascii="Arial Black" w:hAnsi="Arial Black" w:cs="Times New Roman"/>
+          <w:color w:val="C00000"/>
+        </w:rPr>
+      </w:pPr>
       <w:r>
         <w:rPr>
           <w:rFonts w:ascii="Arial Black" w:hAnsi="Arial Black" w:cs="Times New Roman"/>
@@ -1870,6 +1921,7 @@
         </w:rPr>
         <w:t xml:space="preserve">dispositivo, así como también junto al nombre asignado a la aplicación, en el </w:t>
       </w:r>
+      <w:proofErr w:type="spellStart"/>
       <w:r>
         <w:rPr>
           <w:rFonts w:ascii="Times New Roman" w:hAnsi="Times New Roman" w:cs="Times New Roman"/>
@@ -1880,6 +1932,7 @@
         </w:rPr>
         <w:t>ToolBar</w:t>
       </w:r>
+      <w:proofErr w:type="spellEnd"/>
       <w:r>
         <w:rPr>
           <w:rFonts w:ascii="Times New Roman" w:hAnsi="Times New Roman" w:cs="Times New Roman"/>
@@ -2106,12 +2159,20 @@
                               <w:rPr>
                                 <w:rFonts w:ascii="Times New Roman" w:hAnsi="Times New Roman" w:cs="Times New Roman"/>
                               </w:rPr>
-                              <w:t>: Logo de Trivialix</w:t>
+                              <w:t xml:space="preserve">: Logo de </w:t>
+                            </w:r>
+                            <w:proofErr w:type="spellStart"/>
+                            <w:r>
+                              <w:rPr>
+                                <w:rFonts w:ascii="Times New Roman" w:hAnsi="Times New Roman" w:cs="Times New Roman"/>
+                              </w:rPr>
+                              <w:t>Trivialix</w:t>
                             </w:r>
                             <w:bookmarkEnd w:id="1"/>
                             <w:bookmarkEnd w:id="2"/>
                             <w:bookmarkEnd w:id="3"/>
                             <w:bookmarkEnd w:id="4"/>
+                            <w:proofErr w:type="spellEnd"/>
                           </w:p>
                         </w:txbxContent>
                       </wps:txbx>
@@ -2187,12 +2248,20 @@
                         <w:rPr>
                           <w:rFonts w:ascii="Times New Roman" w:hAnsi="Times New Roman" w:cs="Times New Roman"/>
                         </w:rPr>
-                        <w:t>: Logo de Trivialix</w:t>
+                        <w:t xml:space="preserve">: Logo de </w:t>
+                      </w:r>
+                      <w:proofErr w:type="spellStart"/>
+                      <w:r>
+                        <w:rPr>
+                          <w:rFonts w:ascii="Times New Roman" w:hAnsi="Times New Roman" w:cs="Times New Roman"/>
+                        </w:rPr>
+                        <w:t>Trivialix</w:t>
                       </w:r>
                       <w:bookmarkEnd w:id="5"/>
                       <w:bookmarkEnd w:id="6"/>
                       <w:bookmarkEnd w:id="7"/>
                       <w:bookmarkEnd w:id="8"/>
+                      <w:proofErr w:type="spellEnd"/>
                     </w:p>
                   </w:txbxContent>
                 </v:textbox>
@@ -2297,6 +2366,7 @@
         </w:rPr>
         <w:t xml:space="preserve">La aplicación desarrollada ha recibido el nombre de </w:t>
       </w:r>
+      <w:proofErr w:type="spellStart"/>
       <w:r>
         <w:rPr>
           <w:rFonts w:ascii="Times New Roman" w:hAnsi="Times New Roman" w:cs="Times New Roman"/>
@@ -2307,6 +2377,7 @@
         </w:rPr>
         <w:t>Trivialix</w:t>
       </w:r>
+      <w:proofErr w:type="spellEnd"/>
       <w:r>
         <w:rPr>
           <w:rFonts w:ascii="Times New Roman" w:hAnsi="Times New Roman" w:cs="Times New Roman"/>
@@ -2403,8 +2474,20 @@
           <w:sz w:val="24"/>
           <w:szCs w:val="24"/>
         </w:rPr>
-        <w:t>e-Sports</w:t>
-      </w:r>
+        <w:t>e-</w:t>
+      </w:r>
+      <w:proofErr w:type="spellStart"/>
+      <w:r>
+        <w:rPr>
+          <w:rFonts w:ascii="Times New Roman" w:hAnsi="Times New Roman" w:cs="Times New Roman"/>
+          <w:i/>
+          <w:iCs/>
+          <w:sz w:val="24"/>
+          <w:szCs w:val="24"/>
+        </w:rPr>
+        <w:t>Sports</w:t>
+      </w:r>
+      <w:proofErr w:type="spellEnd"/>
       <w:r>
         <w:rPr>
           <w:rFonts w:ascii="Times New Roman" w:hAnsi="Times New Roman" w:cs="Times New Roman"/>
@@ -2533,6 +2616,7 @@
         </w:rPr>
         <w:t xml:space="preserve">Otra funcionalidad extra de </w:t>
       </w:r>
+      <w:proofErr w:type="spellStart"/>
       <w:r>
         <w:rPr>
           <w:rFonts w:ascii="Times New Roman" w:hAnsi="Times New Roman" w:cs="Times New Roman"/>
@@ -2543,6 +2627,7 @@
         </w:rPr>
         <w:t>Trivialix</w:t>
       </w:r>
+      <w:proofErr w:type="spellEnd"/>
       <w:r>
         <w:rPr>
           <w:rFonts w:ascii="Times New Roman" w:hAnsi="Times New Roman" w:cs="Times New Roman"/>
@@ -2669,6 +2754,7 @@
         </w:rPr>
         <w:t xml:space="preserve">que abrirá un manual en el que se explica cómo utilizar </w:t>
       </w:r>
+      <w:proofErr w:type="spellStart"/>
       <w:r>
         <w:rPr>
           <w:rFonts w:ascii="Times New Roman" w:hAnsi="Times New Roman" w:cs="Times New Roman"/>
@@ -2679,6 +2765,7 @@
         </w:rPr>
         <w:t>Trivialix</w:t>
       </w:r>
+      <w:proofErr w:type="spellEnd"/>
       <w:r>
         <w:rPr>
           <w:rFonts w:ascii="Times New Roman" w:hAnsi="Times New Roman" w:cs="Times New Roman"/>
@@ -2790,6 +2877,7 @@
         </w:rPr>
         <w:t xml:space="preserve">La base de datos ha sido creada fuera de la aplicación con el entorno </w:t>
       </w:r>
+      <w:proofErr w:type="spellStart"/>
       <w:r>
         <w:rPr>
           <w:rFonts w:ascii="Times New Roman" w:hAnsi="Times New Roman" w:cs="Times New Roman"/>
@@ -2800,6 +2888,7 @@
         </w:rPr>
         <w:t>SQLiteBrowser</w:t>
       </w:r>
+      <w:proofErr w:type="spellEnd"/>
       <w:r>
         <w:rPr>
           <w:rFonts w:ascii="Times New Roman" w:hAnsi="Times New Roman" w:cs="Times New Roman"/>
@@ -2872,6 +2961,7 @@
         </w:rPr>
         <w:t xml:space="preserve">o </w:t>
       </w:r>
+      <w:proofErr w:type="spellStart"/>
       <w:r>
         <w:rPr>
           <w:rFonts w:ascii="Times New Roman" w:hAnsi="Times New Roman" w:cs="Times New Roman"/>
@@ -2882,6 +2972,7 @@
         </w:rPr>
         <w:t>Trivialix</w:t>
       </w:r>
+      <w:proofErr w:type="spellEnd"/>
       <w:r>
         <w:rPr>
           <w:rFonts w:ascii="Times New Roman" w:hAnsi="Times New Roman" w:cs="Times New Roman"/>
@@ -2949,6 +3040,7 @@
         </w:rPr>
         <w:t xml:space="preserve"> en la base de datos han sido las siguientes: temáticas, preguntas y usuarios. La relación usada entre preguntas y temáticas es de </w:t>
       </w:r>
+      <w:proofErr w:type="gramStart"/>
       <w:r>
         <w:rPr>
           <w:rFonts w:ascii="Times New Roman" w:hAnsi="Times New Roman" w:cs="Times New Roman"/>
@@ -2957,7 +3049,18 @@
           <w:sz w:val="24"/>
           <w:szCs w:val="24"/>
         </w:rPr>
-        <w:t>1..n</w:t>
+        <w:t>1..</w:t>
+      </w:r>
+      <w:proofErr w:type="gramEnd"/>
+      <w:r>
+        <w:rPr>
+          <w:rFonts w:ascii="Times New Roman" w:hAnsi="Times New Roman" w:cs="Times New Roman"/>
+          <w:i/>
+          <w:iCs/>
+          <w:sz w:val="24"/>
+          <w:szCs w:val="24"/>
+        </w:rPr>
+        <w:t>n</w:t>
       </w:r>
       <w:r>
         <w:rPr>
@@ -3205,6 +3308,7 @@
         </w:rPr>
         <w:t xml:space="preserve"> en la que se encuentra el </w:t>
       </w:r>
+      <w:proofErr w:type="spellStart"/>
       <w:r>
         <w:rPr>
           <w:rFonts w:ascii="Times New Roman" w:hAnsi="Times New Roman" w:cs="Times New Roman"/>
@@ -3215,6 +3319,7 @@
         </w:rPr>
         <w:t>spinner</w:t>
       </w:r>
+      <w:proofErr w:type="spellEnd"/>
       <w:r>
         <w:rPr>
           <w:rFonts w:ascii="Times New Roman" w:hAnsi="Times New Roman" w:cs="Times New Roman"/>
@@ -3401,13 +3506,7 @@
         <w:rPr>
           <w:rFonts w:ascii="Times New Roman" w:hAnsi="Times New Roman" w:cs="Times New Roman"/>
         </w:rPr>
-        <w:instrText xml:space="preserve"> </w:instrText>
-      </w:r>
-      <w:r>
-        <w:rPr>
-          <w:rFonts w:ascii="Times New Roman" w:hAnsi="Times New Roman" w:cs="Times New Roman"/>
-        </w:rPr>
-        <w:instrText xml:space="preserve">SEQ Ilustración \* ARABIC </w:instrText>
+        <w:instrText xml:space="preserve"> SEQ Ilustración \* ARABIC </w:instrText>
       </w:r>
       <w:r>
         <w:rPr>
@@ -3595,6 +3694,7 @@
         </w:rPr>
         <w:t xml:space="preserve"> (Ilustración 5), a la que se accede desde la pantalla de inicio pinchando sobre el botón con un signo de interrogación (“?”), se encuentra un manual en el que se describe cómo utilizar </w:t>
       </w:r>
+      <w:proofErr w:type="spellStart"/>
       <w:r>
         <w:rPr>
           <w:rFonts w:ascii="Times New Roman" w:hAnsi="Times New Roman" w:cs="Times New Roman"/>
@@ -3603,7 +3703,18 @@
           <w:sz w:val="24"/>
           <w:szCs w:val="24"/>
         </w:rPr>
-        <w:t>Trivialix.</w:t>
+        <w:t>Trivialix</w:t>
+      </w:r>
+      <w:proofErr w:type="spellEnd"/>
+      <w:r>
+        <w:rPr>
+          <w:rFonts w:ascii="Times New Roman" w:hAnsi="Times New Roman" w:cs="Times New Roman"/>
+          <w:i/>
+          <w:iCs/>
+          <w:sz w:val="24"/>
+          <w:szCs w:val="24"/>
+        </w:rPr>
+        <w:t>.</w:t>
       </w:r>
     </w:p>
     <w:p>
@@ -3699,13 +3810,7 @@
         <w:rPr>
           <w:rFonts w:ascii="Times New Roman" w:hAnsi="Times New Roman" w:cs="Times New Roman"/>
         </w:rPr>
-        <w:instrText xml:space="preserve"> SEQ Ilustración \* </w:instrText>
-      </w:r>
-      <w:r>
-        <w:rPr>
-          <w:rFonts w:ascii="Times New Roman" w:hAnsi="Times New Roman" w:cs="Times New Roman"/>
-        </w:rPr>
-        <w:instrText xml:space="preserve">ARABIC </w:instrText>
+        <w:instrText xml:space="preserve"> SEQ Ilustración \* ARABIC </w:instrText>
       </w:r>
       <w:r>
         <w:rPr>
@@ -5916,15 +6021,7 @@
           <w:sz w:val="16"/>
           <w:szCs w:val="16"/>
         </w:rPr>
-        <w:instrText xml:space="preserve"> SEQ Ilustración \* ARAB</w:instrText>
-      </w:r>
-      <w:r>
-        <w:rPr>
-          <w:rFonts w:ascii="Times New Roman" w:hAnsi="Times New Roman" w:cs="Times New Roman"/>
-          <w:sz w:val="16"/>
-          <w:szCs w:val="16"/>
-        </w:rPr>
-        <w:instrText xml:space="preserve">IC </w:instrText>
+        <w:instrText xml:space="preserve"> SEQ Ilustración \* ARABIC </w:instrText>
       </w:r>
       <w:r>
         <w:rPr>
@@ -6350,6 +6447,7 @@
         </w:rPr>
         <w:t xml:space="preserve"> También denominadas </w:t>
       </w:r>
+      <w:proofErr w:type="spellStart"/>
       <w:r>
         <w:rPr>
           <w:rFonts w:ascii="Times New Roman" w:hAnsi="Times New Roman" w:cs="Times New Roman"/>
@@ -6366,6 +6464,7 @@
         </w:rPr>
         <w:t>ctivities</w:t>
       </w:r>
+      <w:proofErr w:type="spellEnd"/>
       <w:r>
         <w:rPr>
           <w:rFonts w:ascii="Times New Roman" w:hAnsi="Times New Roman" w:cs="Times New Roman"/>
@@ -6795,6 +6894,7 @@
         </w:rPr>
         <w:t xml:space="preserve">Una de las dificultades encontradas fue la de sustituir el </w:t>
       </w:r>
+      <w:proofErr w:type="spellStart"/>
       <w:r>
         <w:rPr>
           <w:rFonts w:ascii="Times New Roman" w:hAnsi="Times New Roman" w:cs="Times New Roman"/>
@@ -6835,6 +6935,7 @@
         </w:rPr>
         <w:t>ar</w:t>
       </w:r>
+      <w:proofErr w:type="spellEnd"/>
       <w:r>
         <w:rPr>
           <w:rFonts w:ascii="Times New Roman" w:hAnsi="Times New Roman" w:cs="Times New Roman"/>
@@ -6843,6 +6944,7 @@
         </w:rPr>
         <w:t xml:space="preserve"> por el </w:t>
       </w:r>
+      <w:proofErr w:type="spellStart"/>
       <w:r>
         <w:rPr>
           <w:rFonts w:ascii="Times New Roman" w:hAnsi="Times New Roman" w:cs="Times New Roman"/>
@@ -6863,6 +6965,7 @@
         </w:rPr>
         <w:t>oolbar</w:t>
       </w:r>
+      <w:proofErr w:type="spellEnd"/>
       <w:r>
         <w:rPr>
           <w:rFonts w:ascii="Times New Roman" w:hAnsi="Times New Roman" w:cs="Times New Roman"/>
@@ -6927,6 +7030,8 @@
         </w:rPr>
         <w:t>“</w:t>
       </w:r>
+      <w:proofErr w:type="spellStart"/>
+      <w:proofErr w:type="gramStart"/>
       <w:r>
         <w:rPr>
           <w:rFonts w:ascii="Times New Roman" w:hAnsi="Times New Roman" w:cs="Times New Roman"/>
@@ -6937,6 +7042,8 @@
         </w:rPr>
         <w:t>Theme.AppCompat.Light.NoActionBar</w:t>
       </w:r>
+      <w:proofErr w:type="spellEnd"/>
+      <w:proofErr w:type="gramEnd"/>
       <w:r>
         <w:rPr>
           <w:rFonts w:ascii="Times New Roman" w:hAnsi="Times New Roman" w:cs="Times New Roman"/>
@@ -7003,6 +7110,7 @@
         </w:rPr>
         <w:t xml:space="preserve">el </w:t>
       </w:r>
+      <w:proofErr w:type="spellStart"/>
       <w:r>
         <w:rPr>
           <w:rFonts w:ascii="Times New Roman" w:hAnsi="Times New Roman" w:cs="Times New Roman"/>
@@ -7013,6 +7121,7 @@
         </w:rPr>
         <w:t>ActionBar</w:t>
       </w:r>
+      <w:proofErr w:type="spellEnd"/>
       <w:r>
         <w:rPr>
           <w:rFonts w:ascii="Times New Roman" w:hAnsi="Times New Roman" w:cs="Times New Roman"/>
@@ -7045,6 +7154,7 @@
         </w:rPr>
         <w:t xml:space="preserve"> un </w:t>
       </w:r>
+      <w:proofErr w:type="spellStart"/>
       <w:r>
         <w:rPr>
           <w:rFonts w:ascii="Times New Roman" w:hAnsi="Times New Roman" w:cs="Times New Roman"/>
@@ -7055,6 +7165,7 @@
         </w:rPr>
         <w:t>xml</w:t>
       </w:r>
+      <w:proofErr w:type="spellEnd"/>
       <w:r>
         <w:rPr>
           <w:rFonts w:ascii="Times New Roman" w:hAnsi="Times New Roman" w:cs="Times New Roman"/>
@@ -7071,6 +7182,7 @@
         </w:rPr>
         <w:t>“</w:t>
       </w:r>
+      <w:proofErr w:type="spellStart"/>
       <w:r>
         <w:rPr>
           <w:rFonts w:ascii="Times New Roman" w:hAnsi="Times New Roman" w:cs="Times New Roman"/>
@@ -7081,6 +7193,7 @@
         </w:rPr>
         <w:t>toolbar</w:t>
       </w:r>
+      <w:proofErr w:type="spellEnd"/>
       <w:r>
         <w:rPr>
           <w:rFonts w:ascii="Times New Roman" w:hAnsi="Times New Roman" w:cs="Times New Roman"/>
@@ -7105,6 +7218,7 @@
         </w:rPr>
         <w:t>“</w:t>
       </w:r>
+      <w:proofErr w:type="spellStart"/>
       <w:r>
         <w:rPr>
           <w:rFonts w:ascii="Times New Roman" w:hAnsi="Times New Roman" w:cs="Times New Roman"/>
@@ -7125,6 +7239,7 @@
         </w:rPr>
         <w:t>u</w:t>
       </w:r>
+      <w:proofErr w:type="spellEnd"/>
       <w:r>
         <w:rPr>
           <w:rFonts w:ascii="Times New Roman" w:hAnsi="Times New Roman" w:cs="Times New Roman"/>
@@ -7189,6 +7304,7 @@
         </w:rPr>
         <w:t xml:space="preserve"> </w:t>
       </w:r>
+      <w:proofErr w:type="spellStart"/>
       <w:r>
         <w:rPr>
           <w:rFonts w:ascii="Times New Roman" w:hAnsi="Times New Roman" w:cs="Times New Roman"/>
@@ -7199,6 +7315,7 @@
         </w:rPr>
         <w:t>toolbar</w:t>
       </w:r>
+      <w:proofErr w:type="spellEnd"/>
       <w:r>
         <w:rPr>
           <w:rFonts w:ascii="Times New Roman" w:hAnsi="Times New Roman" w:cs="Times New Roman"/>
@@ -7207,6 +7324,7 @@
         </w:rPr>
         <w:t xml:space="preserve">. Finalmente en la </w:t>
       </w:r>
+      <w:proofErr w:type="spellStart"/>
       <w:r>
         <w:rPr>
           <w:rFonts w:ascii="Times New Roman" w:hAnsi="Times New Roman" w:cs="Times New Roman"/>
@@ -7217,6 +7335,7 @@
         </w:rPr>
         <w:t>MainActivity</w:t>
       </w:r>
+      <w:proofErr w:type="spellEnd"/>
       <w:r>
         <w:rPr>
           <w:rFonts w:ascii="Times New Roman" w:hAnsi="Times New Roman" w:cs="Times New Roman"/>
@@ -7251,6 +7370,8 @@
         </w:rPr>
         <w:t>“</w:t>
       </w:r>
+      <w:proofErr w:type="spellStart"/>
+      <w:proofErr w:type="gramStart"/>
       <w:r>
         <w:rPr>
           <w:rFonts w:ascii="Times New Roman" w:hAnsi="Times New Roman" w:cs="Times New Roman"/>
@@ -7259,8 +7380,9 @@
           <w:sz w:val="24"/>
           <w:szCs w:val="24"/>
         </w:rPr>
-        <w:t>setLogo()</w:t>
-      </w:r>
+        <w:t>setLogo</w:t>
+      </w:r>
+      <w:proofErr w:type="spellEnd"/>
       <w:r>
         <w:rPr>
           <w:rFonts w:ascii="Times New Roman" w:hAnsi="Times New Roman" w:cs="Times New Roman"/>
@@ -7269,8 +7391,9 @@
           <w:sz w:val="24"/>
           <w:szCs w:val="24"/>
         </w:rPr>
-        <w:t>”</w:t>
-      </w:r>
+        <w:t>(</w:t>
+      </w:r>
+      <w:proofErr w:type="gramEnd"/>
       <w:r>
         <w:rPr>
           <w:rFonts w:ascii="Times New Roman" w:hAnsi="Times New Roman" w:cs="Times New Roman"/>
@@ -7279,31 +7402,7 @@
           <w:sz w:val="24"/>
           <w:szCs w:val="24"/>
         </w:rPr>
-        <w:t>,</w:t>
-      </w:r>
-      <w:r>
-        <w:rPr>
-          <w:rFonts w:ascii="Times New Roman" w:hAnsi="Times New Roman" w:cs="Times New Roman"/>
-          <w:sz w:val="24"/>
-          <w:szCs w:val="24"/>
-        </w:rPr>
-        <w:t xml:space="preserve"> método que permite posicionar a la izquierda de</w:t>
-      </w:r>
-      <w:r>
-        <w:rPr>
-          <w:rFonts w:ascii="Times New Roman" w:hAnsi="Times New Roman" w:cs="Times New Roman"/>
-          <w:sz w:val="24"/>
-          <w:szCs w:val="24"/>
-        </w:rPr>
-        <w:t>l</w:t>
-      </w:r>
-      <w:r>
-        <w:rPr>
-          <w:rFonts w:ascii="Times New Roman" w:hAnsi="Times New Roman" w:cs="Times New Roman"/>
-          <w:sz w:val="24"/>
-          <w:szCs w:val="24"/>
-        </w:rPr>
-        <w:t xml:space="preserve"> </w:t>
+        <w:t>)</w:t>
       </w:r>
       <w:r>
         <w:rPr>
@@ -7313,8 +7412,54 @@
           <w:sz w:val="24"/>
           <w:szCs w:val="24"/>
         </w:rPr>
+        <w:t>”</w:t>
+      </w:r>
+      <w:r>
+        <w:rPr>
+          <w:rFonts w:ascii="Times New Roman" w:hAnsi="Times New Roman" w:cs="Times New Roman"/>
+          <w:i/>
+          <w:iCs/>
+          <w:sz w:val="24"/>
+          <w:szCs w:val="24"/>
+        </w:rPr>
+        <w:t>,</w:t>
+      </w:r>
+      <w:r>
+        <w:rPr>
+          <w:rFonts w:ascii="Times New Roman" w:hAnsi="Times New Roman" w:cs="Times New Roman"/>
+          <w:sz w:val="24"/>
+          <w:szCs w:val="24"/>
+        </w:rPr>
+        <w:t xml:space="preserve"> método que permite posicionar a la izquierda de</w:t>
+      </w:r>
+      <w:r>
+        <w:rPr>
+          <w:rFonts w:ascii="Times New Roman" w:hAnsi="Times New Roman" w:cs="Times New Roman"/>
+          <w:sz w:val="24"/>
+          <w:szCs w:val="24"/>
+        </w:rPr>
+        <w:t>l</w:t>
+      </w:r>
+      <w:r>
+        <w:rPr>
+          <w:rFonts w:ascii="Times New Roman" w:hAnsi="Times New Roman" w:cs="Times New Roman"/>
+          <w:sz w:val="24"/>
+          <w:szCs w:val="24"/>
+        </w:rPr>
+        <w:t xml:space="preserve"> </w:t>
+      </w:r>
+      <w:proofErr w:type="spellStart"/>
+      <w:r>
+        <w:rPr>
+          <w:rFonts w:ascii="Times New Roman" w:hAnsi="Times New Roman" w:cs="Times New Roman"/>
+          <w:i/>
+          <w:iCs/>
+          <w:sz w:val="24"/>
+          <w:szCs w:val="24"/>
+        </w:rPr>
         <w:t>toolbar</w:t>
       </w:r>
+      <w:proofErr w:type="spellEnd"/>
       <w:r>
         <w:rPr>
           <w:rFonts w:ascii="Times New Roman" w:hAnsi="Times New Roman" w:cs="Times New Roman"/>
@@ -7345,6 +7490,7 @@
         </w:rPr>
         <w:t xml:space="preserve">En cuanto a la gestión de multimedia, el problema fue con el uso de las clases </w:t>
       </w:r>
+      <w:proofErr w:type="spellStart"/>
       <w:r>
         <w:rPr>
           <w:rFonts w:ascii="Times New Roman" w:hAnsi="Times New Roman" w:cs="Times New Roman"/>
@@ -7355,6 +7501,7 @@
         </w:rPr>
         <w:t>SoundPool</w:t>
       </w:r>
+      <w:proofErr w:type="spellEnd"/>
       <w:r>
         <w:rPr>
           <w:rFonts w:ascii="Times New Roman" w:hAnsi="Times New Roman" w:cs="Times New Roman"/>
@@ -7363,6 +7510,7 @@
         </w:rPr>
         <w:t xml:space="preserve"> y </w:t>
       </w:r>
+      <w:proofErr w:type="spellStart"/>
       <w:r>
         <w:rPr>
           <w:rFonts w:ascii="Times New Roman" w:hAnsi="Times New Roman" w:cs="Times New Roman"/>
@@ -7373,6 +7521,7 @@
         </w:rPr>
         <w:t>MediaPlayer</w:t>
       </w:r>
+      <w:proofErr w:type="spellEnd"/>
       <w:r>
         <w:rPr>
           <w:rFonts w:ascii="Times New Roman" w:hAnsi="Times New Roman" w:cs="Times New Roman"/>
@@ -7381,6 +7530,7 @@
         </w:rPr>
         <w:t xml:space="preserve"> debido que los emuladores de Android Studio no reproducían bien los sonidos implementados con </w:t>
       </w:r>
+      <w:proofErr w:type="spellStart"/>
       <w:r>
         <w:rPr>
           <w:rFonts w:ascii="Times New Roman" w:hAnsi="Times New Roman" w:cs="Times New Roman"/>
@@ -7391,6 +7541,7 @@
         </w:rPr>
         <w:t>SoundPool</w:t>
       </w:r>
+      <w:proofErr w:type="spellEnd"/>
       <w:r>
         <w:rPr>
           <w:rFonts w:ascii="Times New Roman" w:hAnsi="Times New Roman" w:cs="Times New Roman"/>
@@ -7423,6 +7574,7 @@
         </w:rPr>
         <w:t>la solución fue la utilización de otro emulador (</w:t>
       </w:r>
+      <w:proofErr w:type="spellStart"/>
       <w:r>
         <w:rPr>
           <w:rFonts w:ascii="Times New Roman" w:hAnsi="Times New Roman" w:cs="Times New Roman"/>
@@ -7433,6 +7585,7 @@
         </w:rPr>
         <w:t>Genymotion</w:t>
       </w:r>
+      <w:proofErr w:type="spellEnd"/>
       <w:r>
         <w:rPr>
           <w:rFonts w:ascii="Times New Roman" w:hAnsi="Times New Roman" w:cs="Times New Roman"/>
@@ -7495,6 +7648,7 @@
         </w:rPr>
         <w:t>el problema estuvo en la inserción del alto número de preguntas, ya que a través de código es muy tediosa, por lo que la resolución de este problema consistió en buscar un programa externo con una interfaz gráfica amigable que fuera intuitivo y sencillo de manejar para agilizar el proceso (</w:t>
       </w:r>
+      <w:proofErr w:type="spellStart"/>
       <w:r>
         <w:rPr>
           <w:rFonts w:ascii="Times New Roman" w:hAnsi="Times New Roman" w:cs="Times New Roman"/>
@@ -7505,6 +7659,7 @@
         </w:rPr>
         <w:t>SQLiteBrowser</w:t>
       </w:r>
+      <w:proofErr w:type="spellEnd"/>
       <w:r>
         <w:rPr>
           <w:rFonts w:ascii="Times New Roman" w:hAnsi="Times New Roman" w:cs="Times New Roman"/>
@@ -8170,18 +8325,20 @@
     </w:sdt>
     <w:p/>
     <w:sectPr>
-      <w:footerReference w:type="default" r:id="rId27"/>
+      <w:headerReference w:type="default" r:id="rId27"/>
+      <w:footerReference w:type="default" r:id="rId28"/>
+      <w:headerReference w:type="first" r:id="rId29"/>
+      <w:footerReference w:type="first" r:id="rId30"/>
       <w:pgSz w:w="11906" w:h="16838"/>
       <w:pgMar w:top="1417" w:right="1701" w:bottom="1417" w:left="1701" w:header="708" w:footer="708" w:gutter="0"/>
-      <w:pgBorders w:display="notFirstPage" w:offsetFrom="page">
+      <w:pgBorders w:offsetFrom="page">
         <w:top w:val="single" w:sz="12" w:space="24" w:color="C00000"/>
         <w:left w:val="single" w:sz="12" w:space="24" w:color="C00000"/>
         <w:bottom w:val="single" w:sz="12" w:space="24" w:color="C00000"/>
         <w:right w:val="single" w:sz="12" w:space="24" w:color="C00000"/>
       </w:pgBorders>
-      <w:pgNumType w:start="0"/>
+      <w:pgNumType w:start="1"/>
       <w:cols w:space="708"/>
-      <w:titlePg/>
       <w:docGrid w:linePitch="360"/>
     </w:sectPr>
   </w:body>
@@ -8217,72 +8374,73 @@
 <w:ftr xmlns:wpc="http://schemas.microsoft.com/office/word/2010/wordprocessingCanvas" xmlns:cx="http://schemas.microsoft.com/office/drawing/2014/chartex" xmlns:cx1="http://schemas.microsoft.com/office/drawing/2015/9/8/chartex" xmlns:cx2="http://schemas.microsoft.com/office/drawing/2015/10/21/chartex" xmlns:cx3="http://schemas.microsoft.com/office/drawing/2016/5/9/chartex" xmlns:cx4="http://schemas.microsoft.com/office/drawing/2016/5/10/chartex" xmlns:cx5="http://schemas.microsoft.com/office/drawing/2016/5/11/chartex" xmlns:cx6="http://schemas.microsoft.com/office/drawing/2016/5/12/chartex" xmlns:cx7="http://schemas.microsoft.com/office/drawing/2016/5/13/chartex" xmlns:cx8="http://schemas.microsoft.com/office/drawing/2016/5/14/chartex" xmlns:mc="http://schemas.openxmlformats.org/markup-compatibility/2006" xmlns:aink="http://schemas.microsoft.com/office/drawing/2016/ink" xmlns:am3d="http://schemas.microsoft.com/office/drawing/2017/model3d" xmlns:o="urn:schemas-microsoft-com:office:office" xmlns:r="http://schemas.openxmlformats.org/officeDocument/2006/relationships" xmlns:m="http://schemas.openxmlformats.org/officeDocument/2006/math" xmlns:v="urn:schemas-microsoft-com:vml" xmlns:wp14="http://schemas.microsoft.com/office/word/2010/wordprocessingDrawing" xmlns:wp="http://schemas.openxmlformats.org/drawingml/2006/wordprocessingDrawing" xmlns:w10="urn:schemas-microsoft-com:office:word" xmlns:w="http://schemas.openxmlformats.org/wordprocessingml/2006/main" xmlns:w14="http://schemas.microsoft.com/office/word/2010/wordml" xmlns:w15="http://schemas.microsoft.com/office/word/2012/wordml" xmlns:w16cex="http://schemas.microsoft.com/office/word/2018/wordml/cex" xmlns:w16cid="http://schemas.microsoft.com/office/word/2016/wordml/cid" xmlns:w16="http://schemas.microsoft.com/office/word/2018/wordml" xmlns:w16se="http://schemas.microsoft.com/office/word/2015/wordml/symex" xmlns:wpg="http://schemas.microsoft.com/office/word/2010/wordprocessingGroup" xmlns:wpi="http://schemas.microsoft.com/office/word/2010/wordprocessingInk" xmlns:wne="http://schemas.microsoft.com/office/word/2006/wordml" xmlns:wps="http://schemas.microsoft.com/office/word/2010/wordprocessingShape" mc:Ignorable="w14 w15 w16se w16cid w16 w16cex wp14">
   <w:sdt>
     <w:sdtPr>
-      <w:rPr>
-        <w:rFonts w:cs="Times New Roman"/>
-      </w:rPr>
-      <w:id w:val="-156928826"/>
+      <w:id w:val="807286706"/>
       <w:docPartObj>
         <w:docPartGallery w:val="Page Numbers (Bottom of Page)"/>
         <w:docPartUnique/>
       </w:docPartObj>
     </w:sdtPr>
-    <w:sdtEndPr>
-      <w:rPr>
-        <w:rFonts w:asciiTheme="majorHAnsi" w:eastAsiaTheme="majorEastAsia" w:hAnsiTheme="majorHAnsi" w:cstheme="majorBidi"/>
-        <w:color w:val="C00000"/>
-        <w:sz w:val="40"/>
-        <w:szCs w:val="40"/>
-      </w:rPr>
-    </w:sdtEndPr>
     <w:sdtContent>
       <w:p>
         <w:pPr>
           <w:pStyle w:val="Piedepgina"/>
           <w:jc w:val="center"/>
-          <w:rPr>
-            <w:rFonts w:asciiTheme="majorHAnsi" w:eastAsiaTheme="majorEastAsia" w:hAnsiTheme="majorHAnsi" w:cstheme="majorBidi"/>
-            <w:color w:val="C00000"/>
-            <w:sz w:val="40"/>
-            <w:szCs w:val="40"/>
-          </w:rPr>
         </w:pPr>
         <w:r>
-          <w:rPr>
-            <w:rFonts w:cs="Times New Roman"/>
-            <w:color w:val="C00000"/>
-          </w:rPr>
           <w:fldChar w:fldCharType="begin"/>
         </w:r>
         <w:r>
-          <w:rPr>
-            <w:color w:val="C00000"/>
-          </w:rPr>
           <w:instrText>PAGE   \* MERGEFORMAT</w:instrText>
         </w:r>
         <w:r>
-          <w:rPr>
-            <w:rFonts w:cs="Times New Roman"/>
-            <w:color w:val="C00000"/>
-          </w:rPr>
           <w:fldChar w:fldCharType="separate"/>
         </w:r>
         <w:r>
-          <w:rPr>
-            <w:rFonts w:asciiTheme="majorHAnsi" w:eastAsiaTheme="majorEastAsia" w:hAnsiTheme="majorHAnsi" w:cstheme="majorBidi"/>
-            <w:noProof/>
-            <w:color w:val="C00000"/>
-            <w:sz w:val="40"/>
-            <w:szCs w:val="40"/>
-          </w:rPr>
-          <w:t>8</w:t>
+          <w:t>2</w:t>
         </w:r>
         <w:r>
-          <w:rPr>
-            <w:rFonts w:asciiTheme="majorHAnsi" w:eastAsiaTheme="majorEastAsia" w:hAnsiTheme="majorHAnsi" w:cstheme="majorBidi"/>
-            <w:color w:val="C00000"/>
-            <w:sz w:val="40"/>
-            <w:szCs w:val="40"/>
-          </w:rPr>
+          <w:fldChar w:fldCharType="end"/>
+        </w:r>
+      </w:p>
+    </w:sdtContent>
+  </w:sdt>
+  <w:p>
+    <w:pPr>
+      <w:pStyle w:val="Piedepgina"/>
+    </w:pPr>
+  </w:p>
+</w:ftr>
+</file>
+
+<file path=word/footer2.xml><?xml version="1.0" encoding="utf-8"?>
+<w:ftr xmlns:wpc="http://schemas.microsoft.com/office/word/2010/wordprocessingCanvas" xmlns:cx="http://schemas.microsoft.com/office/drawing/2014/chartex" xmlns:cx1="http://schemas.microsoft.com/office/drawing/2015/9/8/chartex" xmlns:cx2="http://schemas.microsoft.com/office/drawing/2015/10/21/chartex" xmlns:cx3="http://schemas.microsoft.com/office/drawing/2016/5/9/chartex" xmlns:cx4="http://schemas.microsoft.com/office/drawing/2016/5/10/chartex" xmlns:cx5="http://schemas.microsoft.com/office/drawing/2016/5/11/chartex" xmlns:cx6="http://schemas.microsoft.com/office/drawing/2016/5/12/chartex" xmlns:cx7="http://schemas.microsoft.com/office/drawing/2016/5/13/chartex" xmlns:cx8="http://schemas.microsoft.com/office/drawing/2016/5/14/chartex" xmlns:mc="http://schemas.openxmlformats.org/markup-compatibility/2006" xmlns:aink="http://schemas.microsoft.com/office/drawing/2016/ink" xmlns:am3d="http://schemas.microsoft.com/office/drawing/2017/model3d" xmlns:o="urn:schemas-microsoft-com:office:office" xmlns:r="http://schemas.openxmlformats.org/officeDocument/2006/relationships" xmlns:m="http://schemas.openxmlformats.org/officeDocument/2006/math" xmlns:v="urn:schemas-microsoft-com:vml" xmlns:wp14="http://schemas.microsoft.com/office/word/2010/wordprocessingDrawing" xmlns:wp="http://schemas.openxmlformats.org/drawingml/2006/wordprocessingDrawing" xmlns:w10="urn:schemas-microsoft-com:office:word" xmlns:w="http://schemas.openxmlformats.org/wordprocessingml/2006/main" xmlns:w14="http://schemas.microsoft.com/office/word/2010/wordml" xmlns:w15="http://schemas.microsoft.com/office/word/2012/wordml" xmlns:w16cex="http://schemas.microsoft.com/office/word/2018/wordml/cex" xmlns:w16cid="http://schemas.microsoft.com/office/word/2016/wordml/cid" xmlns:w16="http://schemas.microsoft.com/office/word/2018/wordml" xmlns:w16se="http://schemas.microsoft.com/office/word/2015/wordml/symex" xmlns:wpg="http://schemas.microsoft.com/office/word/2010/wordprocessingGroup" xmlns:wpi="http://schemas.microsoft.com/office/word/2010/wordprocessingInk" xmlns:wne="http://schemas.microsoft.com/office/word/2006/wordml" xmlns:wps="http://schemas.microsoft.com/office/word/2010/wordprocessingShape" mc:Ignorable="w14 w15 w16se w16cid w16 w16cex wp14">
+  <w:sdt>
+    <w:sdtPr>
+      <w:id w:val="-683750953"/>
+      <w:docPartObj>
+        <w:docPartGallery w:val="Page Numbers (Bottom of Page)"/>
+        <w:docPartUnique/>
+      </w:docPartObj>
+    </w:sdtPr>
+    <w:sdtContent>
+      <w:p>
+        <w:pPr>
+          <w:pStyle w:val="Piedepgina"/>
+          <w:jc w:val="center"/>
+        </w:pPr>
+        <w:r>
+          <w:fldChar w:fldCharType="begin"/>
+        </w:r>
+        <w:r>
+          <w:instrText>PAGE   \* MERGEFORMAT</w:instrText>
+        </w:r>
+        <w:r>
+          <w:fldChar w:fldCharType="separate"/>
+        </w:r>
+        <w:r>
+          <w:t>2</w:t>
+        </w:r>
+        <w:r>
           <w:fldChar w:fldCharType="end"/>
         </w:r>
       </w:p>
@@ -8319,6 +8477,26 @@
     </w:p>
   </w:footnote>
 </w:footnotes>
+</file>
+
+<file path=word/header1.xml><?xml version="1.0" encoding="utf-8"?>
+<w:hdr xmlns:wpc="http://schemas.microsoft.com/office/word/2010/wordprocessingCanvas" xmlns:cx="http://schemas.microsoft.com/office/drawing/2014/chartex" xmlns:cx1="http://schemas.microsoft.com/office/drawing/2015/9/8/chartex" xmlns:cx2="http://schemas.microsoft.com/office/drawing/2015/10/21/chartex" xmlns:cx3="http://schemas.microsoft.com/office/drawing/2016/5/9/chartex" xmlns:cx4="http://schemas.microsoft.com/office/drawing/2016/5/10/chartex" xmlns:cx5="http://schemas.microsoft.com/office/drawing/2016/5/11/chartex" xmlns:cx6="http://schemas.microsoft.com/office/drawing/2016/5/12/chartex" xmlns:cx7="http://schemas.microsoft.com/office/drawing/2016/5/13/chartex" xmlns:cx8="http://schemas.microsoft.com/office/drawing/2016/5/14/chartex" xmlns:mc="http://schemas.openxmlformats.org/markup-compatibility/2006" xmlns:aink="http://schemas.microsoft.com/office/drawing/2016/ink" xmlns:am3d="http://schemas.microsoft.com/office/drawing/2017/model3d" xmlns:o="urn:schemas-microsoft-com:office:office" xmlns:r="http://schemas.openxmlformats.org/officeDocument/2006/relationships" xmlns:m="http://schemas.openxmlformats.org/officeDocument/2006/math" xmlns:v="urn:schemas-microsoft-com:vml" xmlns:wp14="http://schemas.microsoft.com/office/word/2010/wordprocessingDrawing" xmlns:wp="http://schemas.openxmlformats.org/drawingml/2006/wordprocessingDrawing" xmlns:w10="urn:schemas-microsoft-com:office:word" xmlns:w="http://schemas.openxmlformats.org/wordprocessingml/2006/main" xmlns:w14="http://schemas.microsoft.com/office/word/2010/wordml" xmlns:w15="http://schemas.microsoft.com/office/word/2012/wordml" xmlns:w16cex="http://schemas.microsoft.com/office/word/2018/wordml/cex" xmlns:w16cid="http://schemas.microsoft.com/office/word/2016/wordml/cid" xmlns:w16="http://schemas.microsoft.com/office/word/2018/wordml" xmlns:w16se="http://schemas.microsoft.com/office/word/2015/wordml/symex" xmlns:wpg="http://schemas.microsoft.com/office/word/2010/wordprocessingGroup" xmlns:wpi="http://schemas.microsoft.com/office/word/2010/wordprocessingInk" xmlns:wne="http://schemas.microsoft.com/office/word/2006/wordml" xmlns:wps="http://schemas.microsoft.com/office/word/2010/wordprocessingShape" mc:Ignorable="w14 w15 w16se w16cid w16 w16cex wp14">
+  <w:p>
+    <w:pPr>
+      <w:pStyle w:val="Encabezado"/>
+    </w:pPr>
+  </w:p>
+</w:hdr>
+</file>
+
+<file path=word/header2.xml><?xml version="1.0" encoding="utf-8"?>
+<w:hdr xmlns:wpc="http://schemas.microsoft.com/office/word/2010/wordprocessingCanvas" xmlns:cx="http://schemas.microsoft.com/office/drawing/2014/chartex" xmlns:cx1="http://schemas.microsoft.com/office/drawing/2015/9/8/chartex" xmlns:cx2="http://schemas.microsoft.com/office/drawing/2015/10/21/chartex" xmlns:cx3="http://schemas.microsoft.com/office/drawing/2016/5/9/chartex" xmlns:cx4="http://schemas.microsoft.com/office/drawing/2016/5/10/chartex" xmlns:cx5="http://schemas.microsoft.com/office/drawing/2016/5/11/chartex" xmlns:cx6="http://schemas.microsoft.com/office/drawing/2016/5/12/chartex" xmlns:cx7="http://schemas.microsoft.com/office/drawing/2016/5/13/chartex" xmlns:cx8="http://schemas.microsoft.com/office/drawing/2016/5/14/chartex" xmlns:mc="http://schemas.openxmlformats.org/markup-compatibility/2006" xmlns:aink="http://schemas.microsoft.com/office/drawing/2016/ink" xmlns:am3d="http://schemas.microsoft.com/office/drawing/2017/model3d" xmlns:o="urn:schemas-microsoft-com:office:office" xmlns:r="http://schemas.openxmlformats.org/officeDocument/2006/relationships" xmlns:m="http://schemas.openxmlformats.org/officeDocument/2006/math" xmlns:v="urn:schemas-microsoft-com:vml" xmlns:wp14="http://schemas.microsoft.com/office/word/2010/wordprocessingDrawing" xmlns:wp="http://schemas.openxmlformats.org/drawingml/2006/wordprocessingDrawing" xmlns:w10="urn:schemas-microsoft-com:office:word" xmlns:w="http://schemas.openxmlformats.org/wordprocessingml/2006/main" xmlns:w14="http://schemas.microsoft.com/office/word/2010/wordml" xmlns:w15="http://schemas.microsoft.com/office/word/2012/wordml" xmlns:w16cex="http://schemas.microsoft.com/office/word/2018/wordml/cex" xmlns:w16cid="http://schemas.microsoft.com/office/word/2016/wordml/cid" xmlns:w16="http://schemas.microsoft.com/office/word/2018/wordml" xmlns:w16se="http://schemas.microsoft.com/office/word/2015/wordml/symex" xmlns:wpg="http://schemas.microsoft.com/office/word/2010/wordprocessingGroup" xmlns:wpi="http://schemas.microsoft.com/office/word/2010/wordprocessingInk" xmlns:wne="http://schemas.microsoft.com/office/word/2006/wordml" xmlns:wps="http://schemas.microsoft.com/office/word/2010/wordprocessingShape" mc:Ignorable="w14 w15 w16se w16cid w16 w16cex wp14">
+  <w:p>
+    <w:pPr>
+      <w:pStyle w:val="Encabezado"/>
+    </w:pPr>
+  </w:p>
+</w:hdr>
 </file>
 
 <file path=word/numbering.xml><?xml version="1.0" encoding="utf-8"?>

</xml_diff>

<commit_message>
memoria actualizada con formato de numeros
</commit_message>
<xml_diff>
--- a/Memoria p2.docx
+++ b/Memoria p2.docx
@@ -795,7 +795,7 @@
               </mc:Choice>
               <mc:Fallback>
                 <w:pict>
-                  <v:group w14:anchorId="08363979" id="Grupo 2" o:spid="_x0000_s1026" style="position:absolute;margin-left:0;margin-top:0;width:420.3pt;height:476.25pt;z-index:251046400;mso-position-horizontal:center;mso-position-horizontal-relative:margin;mso-position-vertical:center;mso-position-vertical-relative:margin" coordsize="43291,44910" o:gfxdata="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">
+                  <v:group w14:anchorId="3E2272E2" id="Grupo 2" o:spid="_x0000_s1026" style="position:absolute;margin-left:0;margin-top:0;width:420.3pt;height:476.25pt;z-index:251046400;mso-position-horizontal:center;mso-position-horizontal-relative:margin;mso-position-vertical:center;mso-position-vertical-relative:margin" coordsize="43291,44910" o:gfxdata="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">
                     <v:shape id="Forma libre 64" o:spid="_x0000_s1027" style="position:absolute;left:15017;width:28274;height:28352;visibility:visible;mso-wrap-style:square;v-text-anchor:top" coordsize="1781,1786" o:gfxdata="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" path="m4,1786l,1782,1776,r5,5l4,1786xe" filled="f" stroked="f">
                       <v:path arrowok="t" o:connecttype="custom" o:connectlocs="6350,2835275;0,2828925;2819400,0;2827338,7938;6350,2835275" o:connectangles="0,0,0,0,0"/>
                     </v:shape>
@@ -1984,7 +1984,7 @@
         <mc:AlternateContent>
           <mc:Choice Requires="wps">
             <w:drawing>
-              <wp:anchor distT="0" distB="0" distL="114300" distR="114300" simplePos="0" relativeHeight="251660800" behindDoc="0" locked="0" layoutInCell="1" allowOverlap="1" wp14:anchorId="42166A9C" wp14:editId="0DEA7795">
+              <wp:anchor distT="0" distB="0" distL="114300" distR="114300" simplePos="0" relativeHeight="251658752" behindDoc="0" locked="0" layoutInCell="1" allowOverlap="1" wp14:anchorId="42166A9C" wp14:editId="0DEA7795">
                 <wp:simplePos x="0" y="0"/>
                 <wp:positionH relativeFrom="column">
                   <wp:posOffset>262255</wp:posOffset>
@@ -2043,7 +2043,7 @@
           </mc:Choice>
           <mc:Fallback>
             <w:pict>
-              <v:shape w14:anchorId="42166A9C" id="Cuadro de texto 1" o:spid="_x0000_s1028" type="#_x0000_t202" style="position:absolute;left:0;text-align:left;margin-left:20.65pt;margin-top:424.85pt;width:383.95pt;height:.05pt;z-index:251660800;visibility:visible;mso-wrap-style:square;mso-wrap-distance-left:9pt;mso-wrap-distance-top:0;mso-wrap-distance-right:9pt;mso-wrap-distance-bottom:0;mso-position-horizontal:absolute;mso-position-horizontal-relative:text;mso-position-vertical:absolute;mso-position-vertical-relative:text;v-text-anchor:top" o:gfxdata="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" stroked="f">
+              <v:shape w14:anchorId="42166A9C" id="Cuadro de texto 1" o:spid="_x0000_s1028" type="#_x0000_t202" style="position:absolute;left:0;text-align:left;margin-left:20.65pt;margin-top:424.85pt;width:383.95pt;height:.05pt;z-index:251658752;visibility:visible;mso-wrap-style:square;mso-wrap-distance-left:9pt;mso-wrap-distance-top:0;mso-wrap-distance-right:9pt;mso-wrap-distance-bottom:0;mso-position-horizontal:absolute;mso-position-horizontal-relative:text;mso-position-vertical:absolute;mso-position-vertical-relative:text;v-text-anchor:top" o:gfxdata="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" stroked="f">
                 <v:textbox style="mso-fit-shape-to-text:t" inset="0,0,0,0">
                   <w:txbxContent>
                     <w:p>
@@ -2070,7 +2070,7 @@
         <mc:AlternateContent>
           <mc:Choice Requires="wps">
             <w:drawing>
-              <wp:anchor distT="0" distB="0" distL="114300" distR="114300" simplePos="0" relativeHeight="251664384" behindDoc="0" locked="0" layoutInCell="1" allowOverlap="1" wp14:anchorId="5165E57D" wp14:editId="2FE9CB7A">
+              <wp:anchor distT="0" distB="0" distL="114300" distR="114300" simplePos="0" relativeHeight="251660800" behindDoc="0" locked="0" layoutInCell="1" allowOverlap="1" wp14:anchorId="5165E57D" wp14:editId="2FE9CB7A">
                 <wp:simplePos x="0" y="0"/>
                 <wp:positionH relativeFrom="column">
                   <wp:posOffset>262255</wp:posOffset>
@@ -2190,7 +2190,7 @@
           </mc:Choice>
           <mc:Fallback>
             <w:pict>
-              <v:shape w14:anchorId="5165E57D" id="Cuadro de texto 4" o:spid="_x0000_s1029" type="#_x0000_t202" style="position:absolute;left:0;text-align:left;margin-left:20.65pt;margin-top:421.05pt;width:383.95pt;height:.05pt;z-index:251664384;visibility:visible;mso-wrap-style:square;mso-wrap-distance-left:9pt;mso-wrap-distance-top:0;mso-wrap-distance-right:9pt;mso-wrap-distance-bottom:0;mso-position-horizontal:absolute;mso-position-horizontal-relative:text;mso-position-vertical:absolute;mso-position-vertical-relative:text;v-text-anchor:top" o:gfxdata="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" stroked="f">
+              <v:shape w14:anchorId="5165E57D" id="Cuadro de texto 4" o:spid="_x0000_s1029" type="#_x0000_t202" style="position:absolute;left:0;text-align:left;margin-left:20.65pt;margin-top:421.05pt;width:383.95pt;height:.05pt;z-index:251660800;visibility:visible;mso-wrap-style:square;mso-wrap-distance-left:9pt;mso-wrap-distance-top:0;mso-wrap-distance-right:9pt;mso-wrap-distance-bottom:0;mso-position-horizontal:absolute;mso-position-horizontal-relative:text;mso-position-vertical:absolute;mso-position-vertical-relative:text;v-text-anchor:top" o:gfxdata="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" stroked="f">
                 <v:textbox style="mso-fit-shape-to-text:t" inset="0,0,0,0">
                   <w:txbxContent>
                     <w:p>
@@ -2276,7 +2276,7 @@
           <w:noProof/>
         </w:rPr>
         <w:drawing>
-          <wp:anchor distT="0" distB="0" distL="114300" distR="114300" simplePos="0" relativeHeight="251655680" behindDoc="0" locked="0" layoutInCell="1" allowOverlap="1" wp14:anchorId="7928F3F1" wp14:editId="406592A4">
+          <wp:anchor distT="0" distB="0" distL="114300" distR="114300" simplePos="0" relativeHeight="251654656" behindDoc="0" locked="0" layoutInCell="1" allowOverlap="1" wp14:anchorId="7928F3F1" wp14:editId="406592A4">
             <wp:simplePos x="0" y="0"/>
             <wp:positionH relativeFrom="margin">
               <wp:align>center</wp:align>
@@ -8374,31 +8374,71 @@
 <w:ftr xmlns:wpc="http://schemas.microsoft.com/office/word/2010/wordprocessingCanvas" xmlns:cx="http://schemas.microsoft.com/office/drawing/2014/chartex" xmlns:cx1="http://schemas.microsoft.com/office/drawing/2015/9/8/chartex" xmlns:cx2="http://schemas.microsoft.com/office/drawing/2015/10/21/chartex" xmlns:cx3="http://schemas.microsoft.com/office/drawing/2016/5/9/chartex" xmlns:cx4="http://schemas.microsoft.com/office/drawing/2016/5/10/chartex" xmlns:cx5="http://schemas.microsoft.com/office/drawing/2016/5/11/chartex" xmlns:cx6="http://schemas.microsoft.com/office/drawing/2016/5/12/chartex" xmlns:cx7="http://schemas.microsoft.com/office/drawing/2016/5/13/chartex" xmlns:cx8="http://schemas.microsoft.com/office/drawing/2016/5/14/chartex" xmlns:mc="http://schemas.openxmlformats.org/markup-compatibility/2006" xmlns:aink="http://schemas.microsoft.com/office/drawing/2016/ink" xmlns:am3d="http://schemas.microsoft.com/office/drawing/2017/model3d" xmlns:o="urn:schemas-microsoft-com:office:office" xmlns:r="http://schemas.openxmlformats.org/officeDocument/2006/relationships" xmlns:m="http://schemas.openxmlformats.org/officeDocument/2006/math" xmlns:v="urn:schemas-microsoft-com:vml" xmlns:wp14="http://schemas.microsoft.com/office/word/2010/wordprocessingDrawing" xmlns:wp="http://schemas.openxmlformats.org/drawingml/2006/wordprocessingDrawing" xmlns:w10="urn:schemas-microsoft-com:office:word" xmlns:w="http://schemas.openxmlformats.org/wordprocessingml/2006/main" xmlns:w14="http://schemas.microsoft.com/office/word/2010/wordml" xmlns:w15="http://schemas.microsoft.com/office/word/2012/wordml" xmlns:w16cex="http://schemas.microsoft.com/office/word/2018/wordml/cex" xmlns:w16cid="http://schemas.microsoft.com/office/word/2016/wordml/cid" xmlns:w16="http://schemas.microsoft.com/office/word/2018/wordml" xmlns:w16se="http://schemas.microsoft.com/office/word/2015/wordml/symex" xmlns:wpg="http://schemas.microsoft.com/office/word/2010/wordprocessingGroup" xmlns:wpi="http://schemas.microsoft.com/office/word/2010/wordprocessingInk" xmlns:wne="http://schemas.microsoft.com/office/word/2006/wordml" xmlns:wps="http://schemas.microsoft.com/office/word/2010/wordprocessingShape" mc:Ignorable="w14 w15 w16se w16cid w16 w16cex wp14">
   <w:sdt>
     <w:sdtPr>
-      <w:id w:val="807286706"/>
+      <w:rPr>
+        <w:rFonts w:cs="Times New Roman"/>
+        <w:color w:val="C00000"/>
+      </w:rPr>
+      <w:id w:val="1139461218"/>
       <w:docPartObj>
         <w:docPartGallery w:val="Page Numbers (Bottom of Page)"/>
         <w:docPartUnique/>
       </w:docPartObj>
     </w:sdtPr>
+    <w:sdtEndPr>
+      <w:rPr>
+        <w:rFonts w:asciiTheme="majorHAnsi" w:eastAsiaTheme="majorEastAsia" w:hAnsiTheme="majorHAnsi" w:cstheme="majorBidi"/>
+        <w:sz w:val="40"/>
+        <w:szCs w:val="40"/>
+      </w:rPr>
+    </w:sdtEndPr>
     <w:sdtContent>
       <w:p>
         <w:pPr>
           <w:pStyle w:val="Piedepgina"/>
           <w:jc w:val="center"/>
+          <w:rPr>
+            <w:rFonts w:asciiTheme="majorHAnsi" w:eastAsiaTheme="majorEastAsia" w:hAnsiTheme="majorHAnsi" w:cstheme="majorBidi"/>
+            <w:color w:val="C00000"/>
+            <w:sz w:val="40"/>
+            <w:szCs w:val="40"/>
+          </w:rPr>
         </w:pPr>
         <w:r>
+          <w:rPr>
+            <w:rFonts w:cs="Times New Roman"/>
+            <w:color w:val="C00000"/>
+          </w:rPr>
           <w:fldChar w:fldCharType="begin"/>
         </w:r>
         <w:r>
+          <w:rPr>
+            <w:color w:val="C00000"/>
+          </w:rPr>
           <w:instrText>PAGE   \* MERGEFORMAT</w:instrText>
         </w:r>
         <w:r>
+          <w:rPr>
+            <w:rFonts w:cs="Times New Roman"/>
+            <w:color w:val="C00000"/>
+          </w:rPr>
           <w:fldChar w:fldCharType="separate"/>
         </w:r>
         <w:r>
+          <w:rPr>
+            <w:rFonts w:asciiTheme="majorHAnsi" w:eastAsiaTheme="majorEastAsia" w:hAnsiTheme="majorHAnsi" w:cstheme="majorBidi"/>
+            <w:color w:val="C00000"/>
+            <w:sz w:val="40"/>
+            <w:szCs w:val="40"/>
+          </w:rPr>
           <w:t>2</w:t>
         </w:r>
         <w:r>
+          <w:rPr>
+            <w:rFonts w:asciiTheme="majorHAnsi" w:eastAsiaTheme="majorEastAsia" w:hAnsiTheme="majorHAnsi" w:cstheme="majorBidi"/>
+            <w:color w:val="C00000"/>
+            <w:sz w:val="40"/>
+            <w:szCs w:val="40"/>
+          </w:rPr>
           <w:fldChar w:fldCharType="end"/>
         </w:r>
       </w:p>

</xml_diff>

<commit_message>
memoria con anexo de imagenes
</commit_message>
<xml_diff>
--- a/Memoria p2.docx
+++ b/Memoria p2.docx
@@ -795,7 +795,7 @@
               </mc:Choice>
               <mc:Fallback>
                 <w:pict>
-                  <v:group w14:anchorId="3E2272E2" id="Grupo 2" o:spid="_x0000_s1026" style="position:absolute;margin-left:0;margin-top:0;width:420.3pt;height:476.25pt;z-index:251046400;mso-position-horizontal:center;mso-position-horizontal-relative:margin;mso-position-vertical:center;mso-position-vertical-relative:margin" coordsize="43291,44910" o:gfxdata="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">
+                  <v:group w14:anchorId="3A6250B3" id="Grupo 2" o:spid="_x0000_s1026" style="position:absolute;margin-left:0;margin-top:0;width:420.3pt;height:476.25pt;z-index:251046400;mso-position-horizontal:center;mso-position-horizontal-relative:margin;mso-position-vertical:center;mso-position-vertical-relative:margin" coordsize="43291,44910" o:gfxdata="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">
                     <v:shape id="Forma libre 64" o:spid="_x0000_s1027" style="position:absolute;left:15017;width:28274;height:28352;visibility:visible;mso-wrap-style:square;v-text-anchor:top" coordsize="1781,1786" o:gfxdata="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" path="m4,1786l,1782,1776,r5,5l4,1786xe" filled="f" stroked="f">
                       <v:path arrowok="t" o:connecttype="custom" o:connectlocs="6350,2835275;0,2828925;2819400,0;2827338,7938;6350,2835275" o:connectangles="0,0,0,0,0"/>
                     </v:shape>
@@ -1145,7 +1145,7 @@
             </w:rPr>
             <w:fldChar w:fldCharType="separate"/>
           </w:r>
-          <w:hyperlink w:anchor="_Toc57114412" w:history="1">
+          <w:hyperlink w:anchor="_Toc57131173" w:history="1">
             <w:r>
               <w:rPr>
                 <w:rStyle w:val="Hipervnculo"/>
@@ -1173,7 +1173,7 @@
                 <w:noProof/>
                 <w:webHidden/>
               </w:rPr>
-              <w:instrText xml:space="preserve"> PAGEREF _Toc57114412 \h </w:instrText>
+              <w:instrText xml:space="preserve"> PAGEREF _Toc57131173 \h </w:instrText>
             </w:r>
             <w:r>
               <w:rPr>
@@ -1215,7 +1215,7 @@
               <w:lang w:eastAsia="es-ES"/>
             </w:rPr>
           </w:pPr>
-          <w:hyperlink w:anchor="_Toc57114413" w:history="1">
+          <w:hyperlink w:anchor="_Toc57131174" w:history="1">
             <w:r>
               <w:rPr>
                 <w:rStyle w:val="Hipervnculo"/>
@@ -1243,7 +1243,7 @@
                 <w:noProof/>
                 <w:webHidden/>
               </w:rPr>
-              <w:instrText xml:space="preserve"> PAGEREF _Toc57114413 \h </w:instrText>
+              <w:instrText xml:space="preserve"> PAGEREF _Toc57131174 \h </w:instrText>
             </w:r>
             <w:r>
               <w:rPr>
@@ -1285,7 +1285,7 @@
               <w:lang w:eastAsia="es-ES"/>
             </w:rPr>
           </w:pPr>
-          <w:hyperlink w:anchor="_Toc57114414" w:history="1">
+          <w:hyperlink w:anchor="_Toc57131175" w:history="1">
             <w:r>
               <w:rPr>
                 <w:rStyle w:val="Hipervnculo"/>
@@ -1313,7 +1313,7 @@
                 <w:noProof/>
                 <w:webHidden/>
               </w:rPr>
-              <w:instrText xml:space="preserve"> PAGEREF _Toc57114414 \h </w:instrText>
+              <w:instrText xml:space="preserve"> PAGEREF _Toc57131175 \h </w:instrText>
             </w:r>
             <w:r>
               <w:rPr>
@@ -1355,7 +1355,7 @@
               <w:lang w:eastAsia="es-ES"/>
             </w:rPr>
           </w:pPr>
-          <w:hyperlink w:anchor="_Toc57114415" w:history="1">
+          <w:hyperlink w:anchor="_Toc57131176" w:history="1">
             <w:r>
               <w:rPr>
                 <w:rStyle w:val="Hipervnculo"/>
@@ -1383,7 +1383,7 @@
                 <w:noProof/>
                 <w:webHidden/>
               </w:rPr>
-              <w:instrText xml:space="preserve"> PAGEREF _Toc57114415 \h </w:instrText>
+              <w:instrText xml:space="preserve"> PAGEREF _Toc57131176 \h </w:instrText>
             </w:r>
             <w:r>
               <w:rPr>
@@ -1425,7 +1425,7 @@
               <w:lang w:eastAsia="es-ES"/>
             </w:rPr>
           </w:pPr>
-          <w:hyperlink w:anchor="_Toc57114416" w:history="1">
+          <w:hyperlink w:anchor="_Toc57131177" w:history="1">
             <w:r>
               <w:rPr>
                 <w:rStyle w:val="Hipervnculo"/>
@@ -1453,7 +1453,7 @@
                 <w:noProof/>
                 <w:webHidden/>
               </w:rPr>
-              <w:instrText xml:space="preserve"> PAGEREF _Toc57114416 \h </w:instrText>
+              <w:instrText xml:space="preserve"> PAGEREF _Toc57131177 \h </w:instrText>
             </w:r>
             <w:r>
               <w:rPr>
@@ -1495,7 +1495,7 @@
               <w:lang w:eastAsia="es-ES"/>
             </w:rPr>
           </w:pPr>
-          <w:hyperlink w:anchor="_Toc57114417" w:history="1">
+          <w:hyperlink w:anchor="_Toc57131178" w:history="1">
             <w:r>
               <w:rPr>
                 <w:rStyle w:val="Hipervnculo"/>
@@ -1523,7 +1523,7 @@
                 <w:noProof/>
                 <w:webHidden/>
               </w:rPr>
-              <w:instrText xml:space="preserve"> PAGEREF _Toc57114417 \h </w:instrText>
+              <w:instrText xml:space="preserve"> PAGEREF _Toc57131178 \h </w:instrText>
             </w:r>
             <w:r>
               <w:rPr>
@@ -1565,7 +1565,7 @@
               <w:lang w:eastAsia="es-ES"/>
             </w:rPr>
           </w:pPr>
-          <w:hyperlink w:anchor="_Toc57114418" w:history="1">
+          <w:hyperlink w:anchor="_Toc57131179" w:history="1">
             <w:r>
               <w:rPr>
                 <w:rStyle w:val="Hipervnculo"/>
@@ -1593,7 +1593,7 @@
                 <w:noProof/>
                 <w:webHidden/>
               </w:rPr>
-              <w:instrText xml:space="preserve"> PAGEREF _Toc57114418 \h </w:instrText>
+              <w:instrText xml:space="preserve"> PAGEREF _Toc57131179 \h </w:instrText>
             </w:r>
             <w:r>
               <w:rPr>
@@ -1635,14 +1635,14 @@
               <w:lang w:eastAsia="es-ES"/>
             </w:rPr>
           </w:pPr>
-          <w:hyperlink w:anchor="_Toc57114419" w:history="1">
+          <w:hyperlink w:anchor="_Toc57131180" w:history="1">
             <w:r>
               <w:rPr>
                 <w:rStyle w:val="Hipervnculo"/>
                 <w:rFonts w:ascii="Arial Black" w:hAnsi="Arial Black"/>
                 <w:noProof/>
               </w:rPr>
-              <w:t>BIBLIOGRAFÍA</w:t>
+              <w:t>ANEXO A</w:t>
             </w:r>
             <w:r>
               <w:rPr>
@@ -1663,7 +1663,7 @@
                 <w:noProof/>
                 <w:webHidden/>
               </w:rPr>
-              <w:instrText xml:space="preserve"> PAGEREF _Toc57114419 \h </w:instrText>
+              <w:instrText xml:space="preserve"> PAGEREF _Toc57131180 \h </w:instrText>
             </w:r>
             <w:r>
               <w:rPr>
@@ -1695,6 +1695,76 @@
           </w:hyperlink>
         </w:p>
         <w:p>
+          <w:pPr>
+            <w:pStyle w:val="TDC1"/>
+            <w:tabs>
+              <w:tab w:val="right" w:leader="dot" w:pos="8494"/>
+            </w:tabs>
+            <w:rPr>
+              <w:noProof/>
+              <w:lang w:eastAsia="es-ES"/>
+            </w:rPr>
+          </w:pPr>
+          <w:hyperlink w:anchor="_Toc57131181" w:history="1">
+            <w:r>
+              <w:rPr>
+                <w:rStyle w:val="Hipervnculo"/>
+                <w:rFonts w:ascii="Arial Black" w:hAnsi="Arial Black"/>
+                <w:noProof/>
+              </w:rPr>
+              <w:t>BIBLIOGRAFÍA</w:t>
+            </w:r>
+            <w:r>
+              <w:rPr>
+                <w:noProof/>
+                <w:webHidden/>
+              </w:rPr>
+              <w:tab/>
+            </w:r>
+            <w:r>
+              <w:rPr>
+                <w:noProof/>
+                <w:webHidden/>
+              </w:rPr>
+              <w:fldChar w:fldCharType="begin"/>
+            </w:r>
+            <w:r>
+              <w:rPr>
+                <w:noProof/>
+                <w:webHidden/>
+              </w:rPr>
+              <w:instrText xml:space="preserve"> PAGEREF _Toc57131181 \h </w:instrText>
+            </w:r>
+            <w:r>
+              <w:rPr>
+                <w:noProof/>
+                <w:webHidden/>
+              </w:rPr>
+            </w:r>
+            <w:r>
+              <w:rPr>
+                <w:noProof/>
+                <w:webHidden/>
+              </w:rPr>
+              <w:fldChar w:fldCharType="separate"/>
+            </w:r>
+            <w:r>
+              <w:rPr>
+                <w:noProof/>
+                <w:webHidden/>
+              </w:rPr>
+              <w:t>16</w:t>
+            </w:r>
+            <w:r>
+              <w:rPr>
+                <w:noProof/>
+                <w:webHidden/>
+              </w:rPr>
+              <w:fldChar w:fldCharType="end"/>
+            </w:r>
+          </w:hyperlink>
+        </w:p>
+        <w:p>
           <w:r>
             <w:rPr>
               <w:rFonts w:ascii="Times New Roman" w:hAnsi="Times New Roman" w:cs="Times New Roman"/>
@@ -1733,7 +1803,6 @@
           <w:docGrid w:linePitch="360"/>
         </w:sectPr>
       </w:pPr>
-      <w:bookmarkStart w:id="0" w:name="_Toc57114412"/>
     </w:p>
     <w:p>
       <w:pPr>
@@ -1743,6 +1812,7 @@
           <w:color w:val="C00000"/>
         </w:rPr>
       </w:pPr>
+      <w:bookmarkStart w:id="0" w:name="_Toc57131173"/>
       <w:r>
         <w:rPr>
           <w:rFonts w:ascii="Arial Black" w:hAnsi="Arial Black" w:cs="Times New Roman"/>
@@ -1984,7 +2054,7 @@
         <mc:AlternateContent>
           <mc:Choice Requires="wps">
             <w:drawing>
-              <wp:anchor distT="0" distB="0" distL="114300" distR="114300" simplePos="0" relativeHeight="251658752" behindDoc="0" locked="0" layoutInCell="1" allowOverlap="1" wp14:anchorId="42166A9C" wp14:editId="0DEA7795">
+              <wp:anchor distT="0" distB="0" distL="114300" distR="114300" simplePos="0" relativeHeight="251660800" behindDoc="0" locked="0" layoutInCell="1" allowOverlap="1" wp14:anchorId="42166A9C" wp14:editId="0DEA7795">
                 <wp:simplePos x="0" y="0"/>
                 <wp:positionH relativeFrom="column">
                   <wp:posOffset>262255</wp:posOffset>
@@ -2043,7 +2113,7 @@
           </mc:Choice>
           <mc:Fallback>
             <w:pict>
-              <v:shape w14:anchorId="42166A9C" id="Cuadro de texto 1" o:spid="_x0000_s1028" type="#_x0000_t202" style="position:absolute;left:0;text-align:left;margin-left:20.65pt;margin-top:424.85pt;width:383.95pt;height:.05pt;z-index:251658752;visibility:visible;mso-wrap-style:square;mso-wrap-distance-left:9pt;mso-wrap-distance-top:0;mso-wrap-distance-right:9pt;mso-wrap-distance-bottom:0;mso-position-horizontal:absolute;mso-position-horizontal-relative:text;mso-position-vertical:absolute;mso-position-vertical-relative:text;v-text-anchor:top" o:gfxdata="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" stroked="f">
+              <v:shape w14:anchorId="42166A9C" id="Cuadro de texto 1" o:spid="_x0000_s1028" type="#_x0000_t202" style="position:absolute;left:0;text-align:left;margin-left:20.65pt;margin-top:424.85pt;width:383.95pt;height:.05pt;z-index:251660800;visibility:visible;mso-wrap-style:square;mso-wrap-distance-left:9pt;mso-wrap-distance-top:0;mso-wrap-distance-right:9pt;mso-wrap-distance-bottom:0;mso-position-horizontal:absolute;mso-position-horizontal-relative:text;mso-position-vertical:absolute;mso-position-vertical-relative:text;v-text-anchor:top" o:gfxdata="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" stroked="f">
                 <v:textbox style="mso-fit-shape-to-text:t" inset="0,0,0,0">
                   <w:txbxContent>
                     <w:p>
@@ -2070,7 +2140,7 @@
         <mc:AlternateContent>
           <mc:Choice Requires="wps">
             <w:drawing>
-              <wp:anchor distT="0" distB="0" distL="114300" distR="114300" simplePos="0" relativeHeight="251660800" behindDoc="0" locked="0" layoutInCell="1" allowOverlap="1" wp14:anchorId="5165E57D" wp14:editId="2FE9CB7A">
+              <wp:anchor distT="0" distB="0" distL="114300" distR="114300" simplePos="0" relativeHeight="251666944" behindDoc="0" locked="0" layoutInCell="1" allowOverlap="1" wp14:anchorId="5165E57D" wp14:editId="2FE9CB7A">
                 <wp:simplePos x="0" y="0"/>
                 <wp:positionH relativeFrom="column">
                   <wp:posOffset>262255</wp:posOffset>
@@ -2117,6 +2187,9 @@
                             <w:bookmarkStart w:id="2" w:name="_Toc57115816"/>
                             <w:bookmarkStart w:id="3" w:name="_Toc57115879"/>
                             <w:bookmarkStart w:id="4" w:name="_Toc57115904"/>
+                            <w:bookmarkStart w:id="5" w:name="_Toc57130090"/>
+                            <w:bookmarkStart w:id="6" w:name="_Toc57130312"/>
+                            <w:bookmarkStart w:id="7" w:name="_Toc57130622"/>
                             <w:r>
                               <w:rPr>
                                 <w:rFonts w:ascii="Times New Roman" w:hAnsi="Times New Roman" w:cs="Times New Roman"/>
@@ -2172,6 +2245,9 @@
                             <w:bookmarkEnd w:id="2"/>
                             <w:bookmarkEnd w:id="3"/>
                             <w:bookmarkEnd w:id="4"/>
+                            <w:bookmarkEnd w:id="5"/>
+                            <w:bookmarkEnd w:id="6"/>
+                            <w:bookmarkEnd w:id="7"/>
                             <w:proofErr w:type="spellEnd"/>
                           </w:p>
                         </w:txbxContent>
@@ -2190,7 +2266,7 @@
           </mc:Choice>
           <mc:Fallback>
             <w:pict>
-              <v:shape w14:anchorId="5165E57D" id="Cuadro de texto 4" o:spid="_x0000_s1029" type="#_x0000_t202" style="position:absolute;left:0;text-align:left;margin-left:20.65pt;margin-top:421.05pt;width:383.95pt;height:.05pt;z-index:251660800;visibility:visible;mso-wrap-style:square;mso-wrap-distance-left:9pt;mso-wrap-distance-top:0;mso-wrap-distance-right:9pt;mso-wrap-distance-bottom:0;mso-position-horizontal:absolute;mso-position-horizontal-relative:text;mso-position-vertical:absolute;mso-position-vertical-relative:text;v-text-anchor:top" o:gfxdata="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" stroked="f">
+              <v:shape w14:anchorId="5165E57D" id="Cuadro de texto 4" o:spid="_x0000_s1029" type="#_x0000_t202" style="position:absolute;left:0;text-align:left;margin-left:20.65pt;margin-top:421.05pt;width:383.95pt;height:.05pt;z-index:251666944;visibility:visible;mso-wrap-style:square;mso-wrap-distance-left:9pt;mso-wrap-distance-top:0;mso-wrap-distance-right:9pt;mso-wrap-distance-bottom:0;mso-position-horizontal:absolute;mso-position-horizontal-relative:text;mso-position-vertical:absolute;mso-position-vertical-relative:text;v-text-anchor:top" o:gfxdata="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" stroked="f">
                 <v:textbox style="mso-fit-shape-to-text:t" inset="0,0,0,0">
                   <w:txbxContent>
                     <w:p>
@@ -2202,10 +2278,13 @@
                           <w:noProof/>
                         </w:rPr>
                       </w:pPr>
-                      <w:bookmarkStart w:id="5" w:name="_Toc57115776"/>
-                      <w:bookmarkStart w:id="6" w:name="_Toc57115816"/>
-                      <w:bookmarkStart w:id="7" w:name="_Toc57115879"/>
-                      <w:bookmarkStart w:id="8" w:name="_Toc57115904"/>
+                      <w:bookmarkStart w:id="8" w:name="_Toc57115776"/>
+                      <w:bookmarkStart w:id="9" w:name="_Toc57115816"/>
+                      <w:bookmarkStart w:id="10" w:name="_Toc57115879"/>
+                      <w:bookmarkStart w:id="11" w:name="_Toc57115904"/>
+                      <w:bookmarkStart w:id="12" w:name="_Toc57130090"/>
+                      <w:bookmarkStart w:id="13" w:name="_Toc57130312"/>
+                      <w:bookmarkStart w:id="14" w:name="_Toc57130622"/>
                       <w:r>
                         <w:rPr>
                           <w:rFonts w:ascii="Times New Roman" w:hAnsi="Times New Roman" w:cs="Times New Roman"/>
@@ -2257,10 +2336,13 @@
                         </w:rPr>
                         <w:t>Trivialix</w:t>
                       </w:r>
-                      <w:bookmarkEnd w:id="5"/>
-                      <w:bookmarkEnd w:id="6"/>
-                      <w:bookmarkEnd w:id="7"/>
                       <w:bookmarkEnd w:id="8"/>
+                      <w:bookmarkEnd w:id="9"/>
+                      <w:bookmarkEnd w:id="10"/>
+                      <w:bookmarkEnd w:id="11"/>
+                      <w:bookmarkEnd w:id="12"/>
+                      <w:bookmarkEnd w:id="13"/>
+                      <w:bookmarkEnd w:id="14"/>
                       <w:proofErr w:type="spellEnd"/>
                     </w:p>
                   </w:txbxContent>
@@ -2276,7 +2358,7 @@
           <w:noProof/>
         </w:rPr>
         <w:drawing>
-          <wp:anchor distT="0" distB="0" distL="114300" distR="114300" simplePos="0" relativeHeight="251654656" behindDoc="0" locked="0" layoutInCell="1" allowOverlap="1" wp14:anchorId="7928F3F1" wp14:editId="406592A4">
+          <wp:anchor distT="0" distB="0" distL="114300" distR="114300" simplePos="0" relativeHeight="251653632" behindDoc="0" locked="0" layoutInCell="1" allowOverlap="1" wp14:anchorId="7928F3F1" wp14:editId="406592A4">
             <wp:simplePos x="0" y="0"/>
             <wp:positionH relativeFrom="margin">
               <wp:align>center</wp:align>
@@ -2337,7 +2419,7 @@
           <w:color w:val="C00000"/>
         </w:rPr>
       </w:pPr>
-      <w:bookmarkStart w:id="9" w:name="_Toc57114413"/>
+      <w:bookmarkStart w:id="15" w:name="_Toc57131174"/>
       <w:r>
         <w:rPr>
           <w:rFonts w:ascii="Arial Black" w:hAnsi="Arial Black" w:cs="Times New Roman"/>
@@ -2346,7 +2428,7 @@
         <w:lastRenderedPageBreak/>
         <w:t>DESCRIPCIÓN DE LA APLICACIÓN</w:t>
       </w:r>
-      <w:bookmarkEnd w:id="9"/>
+      <w:bookmarkEnd w:id="15"/>
     </w:p>
     <w:p>
       <w:pPr>
@@ -2806,7 +2888,7 @@
           <w:color w:val="C00000"/>
         </w:rPr>
       </w:pPr>
-      <w:bookmarkStart w:id="10" w:name="_Toc57114414"/>
+      <w:bookmarkStart w:id="16" w:name="_Toc57131175"/>
       <w:r>
         <w:rPr>
           <w:rFonts w:ascii="Arial Black" w:hAnsi="Arial Black" w:cs="Times New Roman"/>
@@ -2815,7 +2897,7 @@
         <w:lastRenderedPageBreak/>
         <w:t>BASE DE DATOS</w:t>
       </w:r>
-      <w:bookmarkEnd w:id="10"/>
+      <w:bookmarkEnd w:id="16"/>
       <w:r>
         <w:rPr>
           <w:rFonts w:ascii="Arial Black" w:hAnsi="Arial Black" w:cs="Times New Roman"/>
@@ -3149,7 +3231,10 @@
           <w:rFonts w:ascii="Times New Roman" w:hAnsi="Times New Roman" w:cs="Times New Roman"/>
         </w:rPr>
       </w:pPr>
-      <w:bookmarkStart w:id="11" w:name="_Toc57115818"/>
+      <w:bookmarkStart w:id="17" w:name="_Toc57115818"/>
+      <w:bookmarkStart w:id="18" w:name="_Toc57130091"/>
+      <w:bookmarkStart w:id="19" w:name="_Toc57130313"/>
+      <w:bookmarkStart w:id="20" w:name="_Toc57130623"/>
       <w:r>
         <w:rPr>
           <w:rFonts w:ascii="Times New Roman" w:hAnsi="Times New Roman" w:cs="Times New Roman"/>
@@ -3194,7 +3279,10 @@
         </w:rPr>
         <w:t>: Modelo Entidad-Relación</w:t>
       </w:r>
-      <w:bookmarkEnd w:id="11"/>
+      <w:bookmarkEnd w:id="17"/>
+      <w:bookmarkEnd w:id="18"/>
+      <w:bookmarkEnd w:id="19"/>
+      <w:bookmarkEnd w:id="20"/>
     </w:p>
     <w:p>
       <w:pPr>
@@ -3230,7 +3318,7 @@
           <w:color w:val="C00000"/>
         </w:rPr>
       </w:pPr>
-      <w:bookmarkStart w:id="12" w:name="_Toc57114415"/>
+      <w:bookmarkStart w:id="21" w:name="_Toc57131176"/>
       <w:r>
         <w:rPr>
           <w:rFonts w:ascii="Arial Black" w:hAnsi="Arial Black" w:cs="Times New Roman"/>
@@ -3239,7 +3327,7 @@
         <w:lastRenderedPageBreak/>
         <w:t>PANTALLAS Y DIAGRAMA DE NAVEGACIÓN</w:t>
       </w:r>
-      <w:bookmarkEnd w:id="12"/>
+      <w:bookmarkEnd w:id="21"/>
     </w:p>
     <w:p>
       <w:pPr>
@@ -3489,7 +3577,10 @@
         </w:rPr>
         <w:t xml:space="preserve">             </w:t>
       </w:r>
-      <w:bookmarkStart w:id="13" w:name="_Toc57115819"/>
+      <w:bookmarkStart w:id="22" w:name="_Toc57115819"/>
+      <w:bookmarkStart w:id="23" w:name="_Toc57130092"/>
+      <w:bookmarkStart w:id="24" w:name="_Toc57130314"/>
+      <w:bookmarkStart w:id="25" w:name="_Toc57130624"/>
       <w:r>
         <w:rPr>
           <w:rFonts w:ascii="Times New Roman" w:hAnsi="Times New Roman" w:cs="Times New Roman"/>
@@ -3615,7 +3706,10 @@
         </w:rPr>
         <w:t>n iniciada</w:t>
       </w:r>
-      <w:bookmarkEnd w:id="13"/>
+      <w:bookmarkEnd w:id="22"/>
+      <w:bookmarkEnd w:id="23"/>
+      <w:bookmarkEnd w:id="24"/>
+      <w:bookmarkEnd w:id="25"/>
       <w:r>
         <w:rPr>
           <w:rFonts w:ascii="Times New Roman" w:hAnsi="Times New Roman" w:cs="Times New Roman"/>
@@ -3793,7 +3887,10 @@
           <w:szCs w:val="24"/>
         </w:rPr>
       </w:pPr>
-      <w:bookmarkStart w:id="14" w:name="_Toc57115820"/>
+      <w:bookmarkStart w:id="26" w:name="_Toc57115820"/>
+      <w:bookmarkStart w:id="27" w:name="_Toc57130093"/>
+      <w:bookmarkStart w:id="28" w:name="_Toc57130315"/>
+      <w:bookmarkStart w:id="29" w:name="_Toc57130625"/>
       <w:r>
         <w:rPr>
           <w:rFonts w:ascii="Times New Roman" w:hAnsi="Times New Roman" w:cs="Times New Roman"/>
@@ -3850,7 +3947,10 @@
         </w:rPr>
         <w:t xml:space="preserve"> de ayuda</w:t>
       </w:r>
-      <w:bookmarkEnd w:id="14"/>
+      <w:bookmarkEnd w:id="26"/>
+      <w:bookmarkEnd w:id="27"/>
+      <w:bookmarkEnd w:id="28"/>
+      <w:bookmarkEnd w:id="29"/>
     </w:p>
     <w:p>
       <w:pPr>
@@ -4066,7 +4166,10 @@
           <w:rFonts w:ascii="Times New Roman" w:hAnsi="Times New Roman" w:cs="Times New Roman"/>
         </w:rPr>
       </w:pPr>
-      <w:bookmarkStart w:id="15" w:name="_Toc57115821"/>
+      <w:bookmarkStart w:id="30" w:name="_Toc57115821"/>
+      <w:bookmarkStart w:id="31" w:name="_Toc57130094"/>
+      <w:bookmarkStart w:id="32" w:name="_Toc57130316"/>
+      <w:bookmarkStart w:id="33" w:name="_Toc57130626"/>
       <w:r>
         <w:rPr>
           <w:rFonts w:ascii="Times New Roman" w:hAnsi="Times New Roman" w:cs="Times New Roman"/>
@@ -4180,7 +4283,10 @@
         </w:rPr>
         <w:t>n iniciada</w:t>
       </w:r>
-      <w:bookmarkEnd w:id="15"/>
+      <w:bookmarkEnd w:id="30"/>
+      <w:bookmarkEnd w:id="31"/>
+      <w:bookmarkEnd w:id="32"/>
+      <w:bookmarkEnd w:id="33"/>
     </w:p>
     <w:p>
       <w:pPr>
@@ -4438,7 +4544,10 @@
           <w:szCs w:val="16"/>
         </w:rPr>
       </w:pPr>
-      <w:bookmarkStart w:id="16" w:name="_Toc57115822"/>
+      <w:bookmarkStart w:id="34" w:name="_Toc57115822"/>
+      <w:bookmarkStart w:id="35" w:name="_Toc57130095"/>
+      <w:bookmarkStart w:id="36" w:name="_Toc57130317"/>
+      <w:bookmarkStart w:id="37" w:name="_Toc57130627"/>
       <w:r>
         <w:rPr>
           <w:rFonts w:ascii="Times New Roman" w:hAnsi="Times New Roman" w:cs="Times New Roman"/>
@@ -4630,7 +4739,10 @@
         </w:rPr>
         <w:t>: Eliminar</w:t>
       </w:r>
-      <w:bookmarkEnd w:id="16"/>
+      <w:bookmarkEnd w:id="34"/>
+      <w:bookmarkEnd w:id="35"/>
+      <w:bookmarkEnd w:id="36"/>
+      <w:bookmarkEnd w:id="37"/>
     </w:p>
     <w:p>
       <w:pPr>
@@ -4894,7 +5006,10 @@
           <w:rFonts w:ascii="Times New Roman" w:hAnsi="Times New Roman" w:cs="Times New Roman"/>
         </w:rPr>
       </w:pPr>
-      <w:bookmarkStart w:id="17" w:name="_Toc57115823"/>
+      <w:bookmarkStart w:id="38" w:name="_Toc57115823"/>
+      <w:bookmarkStart w:id="39" w:name="_Toc57130096"/>
+      <w:bookmarkStart w:id="40" w:name="_Toc57130318"/>
+      <w:bookmarkStart w:id="41" w:name="_Toc57130628"/>
       <w:r>
         <w:rPr>
           <w:rFonts w:ascii="Times New Roman" w:hAnsi="Times New Roman" w:cs="Times New Roman"/>
@@ -5005,7 +5120,10 @@
         </w:rPr>
         <w:t>: Resolución de la pregunta</w:t>
       </w:r>
-      <w:bookmarkEnd w:id="17"/>
+      <w:bookmarkEnd w:id="38"/>
+      <w:bookmarkEnd w:id="39"/>
+      <w:bookmarkEnd w:id="40"/>
+      <w:bookmarkEnd w:id="41"/>
     </w:p>
     <w:p>
       <w:pPr>
@@ -5379,7 +5497,10 @@
           <w:szCs w:val="16"/>
         </w:rPr>
       </w:pPr>
-      <w:bookmarkStart w:id="18" w:name="_Toc57115824"/>
+      <w:bookmarkStart w:id="42" w:name="_Toc57115824"/>
+      <w:bookmarkStart w:id="43" w:name="_Toc57130097"/>
+      <w:bookmarkStart w:id="44" w:name="_Toc57130319"/>
+      <w:bookmarkStart w:id="45" w:name="_Toc57130629"/>
       <w:r>
         <w:rPr>
           <w:rFonts w:ascii="Times New Roman" w:hAnsi="Times New Roman" w:cs="Times New Roman"/>
@@ -5554,7 +5675,10 @@
         </w:rPr>
         <w:t>: Puntuación alta</w:t>
       </w:r>
-      <w:bookmarkEnd w:id="18"/>
+      <w:bookmarkEnd w:id="42"/>
+      <w:bookmarkEnd w:id="43"/>
+      <w:bookmarkEnd w:id="44"/>
+      <w:bookmarkEnd w:id="45"/>
     </w:p>
     <w:p>
       <w:pPr>
@@ -5937,7 +6061,7 @@
           <w:rFonts w:ascii="Times New Roman" w:hAnsi="Times New Roman" w:cs="Times New Roman"/>
         </w:rPr>
       </w:pPr>
-      <w:bookmarkStart w:id="19" w:name="_Toc57115825"/>
+      <w:bookmarkStart w:id="46" w:name="_Toc57115825"/>
       <w:r>
         <w:t xml:space="preserve">        </w:t>
       </w:r>
@@ -5949,6 +6073,9 @@
         </w:rPr>
         <w:t xml:space="preserve">  </w:t>
       </w:r>
+      <w:bookmarkStart w:id="47" w:name="_Toc57130098"/>
+      <w:bookmarkStart w:id="48" w:name="_Toc57130320"/>
+      <w:bookmarkStart w:id="49" w:name="_Toc57130630"/>
       <w:r>
         <w:rPr>
           <w:rFonts w:ascii="Times New Roman" w:hAnsi="Times New Roman" w:cs="Times New Roman"/>
@@ -6107,7 +6234,10 @@
         </w:rPr>
         <w:t>: Ranking personalizado</w:t>
       </w:r>
-      <w:bookmarkEnd w:id="19"/>
+      <w:bookmarkEnd w:id="46"/>
+      <w:bookmarkEnd w:id="47"/>
+      <w:bookmarkEnd w:id="48"/>
+      <w:bookmarkEnd w:id="49"/>
     </w:p>
     <w:p>
       <w:pPr>
@@ -6265,7 +6395,10 @@
           <w:szCs w:val="24"/>
         </w:rPr>
       </w:pPr>
-      <w:bookmarkStart w:id="20" w:name="_Toc57115826"/>
+      <w:bookmarkStart w:id="50" w:name="_Toc57115826"/>
+      <w:bookmarkStart w:id="51" w:name="_Toc57130099"/>
+      <w:bookmarkStart w:id="52" w:name="_Toc57130321"/>
+      <w:bookmarkStart w:id="53" w:name="_Toc57130631"/>
       <w:r>
         <w:rPr>
           <w:rFonts w:ascii="Times New Roman" w:hAnsi="Times New Roman" w:cs="Times New Roman"/>
@@ -6310,7 +6443,10 @@
         </w:rPr>
         <w:t>: Diagrama de navegación</w:t>
       </w:r>
-      <w:bookmarkEnd w:id="20"/>
+      <w:bookmarkEnd w:id="50"/>
+      <w:bookmarkEnd w:id="51"/>
+      <w:bookmarkEnd w:id="52"/>
+      <w:bookmarkEnd w:id="53"/>
     </w:p>
     <w:p>
       <w:pPr>
@@ -6337,7 +6473,7 @@
           <w:color w:val="C00000"/>
         </w:rPr>
       </w:pPr>
-      <w:bookmarkStart w:id="21" w:name="_Toc57114416"/>
+      <w:bookmarkStart w:id="54" w:name="_Toc57131177"/>
       <w:r>
         <w:rPr>
           <w:rFonts w:ascii="Arial Black" w:hAnsi="Arial Black"/>
@@ -6346,7 +6482,7 @@
         <w:lastRenderedPageBreak/>
         <w:t>PRINCIPALES CLASES UTILIZADAS</w:t>
       </w:r>
-      <w:bookmarkEnd w:id="21"/>
+      <w:bookmarkEnd w:id="54"/>
     </w:p>
     <w:p/>
     <w:p>
@@ -6836,7 +6972,7 @@
           <w:color w:val="C00000"/>
         </w:rPr>
       </w:pPr>
-      <w:bookmarkStart w:id="22" w:name="_Toc57114417"/>
+      <w:bookmarkStart w:id="55" w:name="_Toc57131178"/>
       <w:r>
         <w:rPr>
           <w:rFonts w:ascii="Arial Black" w:hAnsi="Arial Black"/>
@@ -6844,7 +6980,7 @@
         </w:rPr>
         <w:t>DIFICULTADES ENCONTRADAS Y SU SOLUCIÓN</w:t>
       </w:r>
-      <w:bookmarkEnd w:id="22"/>
+      <w:bookmarkEnd w:id="55"/>
     </w:p>
     <w:p/>
     <w:p>
@@ -7804,7 +7940,7 @@
           <w:color w:val="C00000"/>
         </w:rPr>
       </w:pPr>
-      <w:bookmarkStart w:id="23" w:name="_Toc57114418"/>
+      <w:bookmarkStart w:id="56" w:name="_Toc57131179"/>
       <w:r>
         <w:rPr>
           <w:rFonts w:ascii="Arial Black" w:hAnsi="Arial Black"/>
@@ -7813,7 +7949,7 @@
         <w:lastRenderedPageBreak/>
         <w:t>CONCLUSIONES</w:t>
       </w:r>
-      <w:bookmarkEnd w:id="23"/>
+      <w:bookmarkEnd w:id="56"/>
     </w:p>
     <w:p/>
     <w:p>
@@ -8151,7 +8287,976 @@
         <w:br w:type="page"/>
       </w:r>
     </w:p>
-    <w:bookmarkStart w:id="24" w:name="_Toc57114419" w:displacedByCustomXml="next"/>
+    <w:p>
+      <w:pPr>
+        <w:pStyle w:val="Ttulo1"/>
+        <w:rPr>
+          <w:rFonts w:ascii="Arial Black" w:hAnsi="Arial Black"/>
+          <w:color w:val="C00000"/>
+        </w:rPr>
+      </w:pPr>
+      <w:bookmarkStart w:id="57" w:name="_Toc57131180"/>
+      <w:r>
+        <w:rPr>
+          <w:rFonts w:ascii="Arial Black" w:hAnsi="Arial Black"/>
+          <w:color w:val="C00000"/>
+        </w:rPr>
+        <w:lastRenderedPageBreak/>
+        <w:t>ANEXO A</w:t>
+      </w:r>
+      <w:bookmarkEnd w:id="57"/>
+    </w:p>
+    <w:p/>
+    <w:p>
+      <w:pPr>
+        <w:pStyle w:val="Tabladeilustraciones"/>
+        <w:tabs>
+          <w:tab w:val="right" w:leader="hyphen" w:pos="8494"/>
+        </w:tabs>
+        <w:rPr>
+          <w:rFonts w:ascii="Times New Roman" w:hAnsi="Times New Roman" w:cs="Times New Roman"/>
+          <w:noProof/>
+          <w:lang w:eastAsia="es-ES"/>
+        </w:rPr>
+      </w:pPr>
+      <w:r>
+        <w:rPr>
+          <w:rFonts w:ascii="Times New Roman" w:hAnsi="Times New Roman" w:cs="Times New Roman"/>
+        </w:rPr>
+        <w:fldChar w:fldCharType="begin"/>
+      </w:r>
+      <w:r>
+        <w:rPr>
+          <w:rFonts w:ascii="Times New Roman" w:hAnsi="Times New Roman" w:cs="Times New Roman"/>
+        </w:rPr>
+        <w:instrText xml:space="preserve"> TOC \h \z \c "Ilustración" </w:instrText>
+      </w:r>
+      <w:r>
+        <w:rPr>
+          <w:rFonts w:ascii="Times New Roman" w:hAnsi="Times New Roman" w:cs="Times New Roman"/>
+        </w:rPr>
+        <w:fldChar w:fldCharType="separate"/>
+      </w:r>
+      <w:hyperlink r:id="rId27" w:anchor="_Toc57130622" w:history="1">
+        <w:r>
+          <w:rPr>
+            <w:rStyle w:val="Hipervnculo"/>
+            <w:rFonts w:ascii="Times New Roman" w:hAnsi="Times New Roman" w:cs="Times New Roman"/>
+            <w:noProof/>
+          </w:rPr>
+          <w:t>Ilustración 1: Logo de Trivialix</w:t>
+        </w:r>
+        <w:r>
+          <w:rPr>
+            <w:rFonts w:ascii="Times New Roman" w:hAnsi="Times New Roman" w:cs="Times New Roman"/>
+            <w:noProof/>
+            <w:webHidden/>
+          </w:rPr>
+          <w:tab/>
+        </w:r>
+        <w:r>
+          <w:rPr>
+            <w:rFonts w:ascii="Times New Roman" w:hAnsi="Times New Roman" w:cs="Times New Roman"/>
+            <w:noProof/>
+            <w:webHidden/>
+          </w:rPr>
+          <w:fldChar w:fldCharType="begin"/>
+        </w:r>
+        <w:r>
+          <w:rPr>
+            <w:rFonts w:ascii="Times New Roman" w:hAnsi="Times New Roman" w:cs="Times New Roman"/>
+            <w:noProof/>
+            <w:webHidden/>
+          </w:rPr>
+          <w:instrText xml:space="preserve"> PAGEREF _Toc57130622 \h </w:instrText>
+        </w:r>
+        <w:r>
+          <w:rPr>
+            <w:rFonts w:ascii="Times New Roman" w:hAnsi="Times New Roman" w:cs="Times New Roman"/>
+            <w:noProof/>
+            <w:webHidden/>
+          </w:rPr>
+        </w:r>
+        <w:r>
+          <w:rPr>
+            <w:rFonts w:ascii="Times New Roman" w:hAnsi="Times New Roman" w:cs="Times New Roman"/>
+            <w:noProof/>
+            <w:webHidden/>
+          </w:rPr>
+          <w:fldChar w:fldCharType="separate"/>
+        </w:r>
+        <w:r>
+          <w:rPr>
+            <w:rFonts w:ascii="Times New Roman" w:hAnsi="Times New Roman" w:cs="Times New Roman"/>
+            <w:noProof/>
+            <w:webHidden/>
+          </w:rPr>
+          <w:t>1</w:t>
+        </w:r>
+        <w:r>
+          <w:rPr>
+            <w:rFonts w:ascii="Times New Roman" w:hAnsi="Times New Roman" w:cs="Times New Roman"/>
+            <w:noProof/>
+            <w:webHidden/>
+          </w:rPr>
+          <w:fldChar w:fldCharType="end"/>
+        </w:r>
+      </w:hyperlink>
+    </w:p>
+    <w:p>
+      <w:pPr>
+        <w:pStyle w:val="Tabladeilustraciones"/>
+        <w:tabs>
+          <w:tab w:val="right" w:leader="hyphen" w:pos="8494"/>
+        </w:tabs>
+        <w:rPr>
+          <w:rFonts w:ascii="Times New Roman" w:hAnsi="Times New Roman" w:cs="Times New Roman"/>
+          <w:noProof/>
+          <w:lang w:eastAsia="es-ES"/>
+        </w:rPr>
+      </w:pPr>
+      <w:hyperlink w:anchor="_Toc57130623" w:history="1">
+        <w:r>
+          <w:rPr>
+            <w:rStyle w:val="Hipervnculo"/>
+            <w:rFonts w:ascii="Times New Roman" w:hAnsi="Times New Roman" w:cs="Times New Roman"/>
+            <w:noProof/>
+          </w:rPr>
+          <w:t>Ilustración 2: Modelo Entidad-Relación</w:t>
+        </w:r>
+        <w:r>
+          <w:rPr>
+            <w:rFonts w:ascii="Times New Roman" w:hAnsi="Times New Roman" w:cs="Times New Roman"/>
+            <w:noProof/>
+            <w:webHidden/>
+          </w:rPr>
+          <w:tab/>
+        </w:r>
+        <w:r>
+          <w:rPr>
+            <w:rFonts w:ascii="Times New Roman" w:hAnsi="Times New Roman" w:cs="Times New Roman"/>
+            <w:noProof/>
+            <w:webHidden/>
+          </w:rPr>
+          <w:fldChar w:fldCharType="begin"/>
+        </w:r>
+        <w:r>
+          <w:rPr>
+            <w:rFonts w:ascii="Times New Roman" w:hAnsi="Times New Roman" w:cs="Times New Roman"/>
+            <w:noProof/>
+            <w:webHidden/>
+          </w:rPr>
+          <w:instrText xml:space="preserve"> PAGEREF _Toc57130623 \h </w:instrText>
+        </w:r>
+        <w:r>
+          <w:rPr>
+            <w:rFonts w:ascii="Times New Roman" w:hAnsi="Times New Roman" w:cs="Times New Roman"/>
+            <w:noProof/>
+            <w:webHidden/>
+          </w:rPr>
+        </w:r>
+        <w:r>
+          <w:rPr>
+            <w:rFonts w:ascii="Times New Roman" w:hAnsi="Times New Roman" w:cs="Times New Roman"/>
+            <w:noProof/>
+            <w:webHidden/>
+          </w:rPr>
+          <w:fldChar w:fldCharType="separate"/>
+        </w:r>
+        <w:r>
+          <w:rPr>
+            <w:rFonts w:ascii="Times New Roman" w:hAnsi="Times New Roman" w:cs="Times New Roman"/>
+            <w:noProof/>
+            <w:webHidden/>
+          </w:rPr>
+          <w:t>3</w:t>
+        </w:r>
+        <w:r>
+          <w:rPr>
+            <w:rFonts w:ascii="Times New Roman" w:hAnsi="Times New Roman" w:cs="Times New Roman"/>
+            <w:noProof/>
+            <w:webHidden/>
+          </w:rPr>
+          <w:fldChar w:fldCharType="end"/>
+        </w:r>
+      </w:hyperlink>
+    </w:p>
+    <w:p>
+      <w:pPr>
+        <w:pStyle w:val="Tabladeilustraciones"/>
+        <w:tabs>
+          <w:tab w:val="left" w:pos="4375"/>
+          <w:tab w:val="right" w:leader="hyphen" w:pos="8494"/>
+        </w:tabs>
+        <w:rPr>
+          <w:rFonts w:ascii="Times New Roman" w:hAnsi="Times New Roman" w:cs="Times New Roman"/>
+          <w:noProof/>
+          <w:lang w:eastAsia="es-ES"/>
+        </w:rPr>
+      </w:pPr>
+      <w:hyperlink w:anchor="_Toc57130624" w:history="1">
+        <w:r>
+          <w:rPr>
+            <w:rStyle w:val="Hipervnculo"/>
+            <w:rFonts w:ascii="Times New Roman" w:hAnsi="Times New Roman" w:cs="Times New Roman"/>
+            <w:noProof/>
+          </w:rPr>
+          <w:t xml:space="preserve">Ilustración 3: Menú inicio sin iniciar sesión ----------------------------------------------------------- 4   Ilustración 4: Menú inicio con sesión iniciada ---------------------------------------------------------- </w:t>
+        </w:r>
+        <w:r>
+          <w:rPr>
+            <w:rFonts w:ascii="Times New Roman" w:hAnsi="Times New Roman" w:cs="Times New Roman"/>
+            <w:noProof/>
+            <w:webHidden/>
+          </w:rPr>
+          <w:fldChar w:fldCharType="begin"/>
+        </w:r>
+        <w:r>
+          <w:rPr>
+            <w:rFonts w:ascii="Times New Roman" w:hAnsi="Times New Roman" w:cs="Times New Roman"/>
+            <w:noProof/>
+            <w:webHidden/>
+          </w:rPr>
+          <w:instrText xml:space="preserve"> PAGEREF _Toc57130624 \h </w:instrText>
+        </w:r>
+        <w:r>
+          <w:rPr>
+            <w:rFonts w:ascii="Times New Roman" w:hAnsi="Times New Roman" w:cs="Times New Roman"/>
+            <w:noProof/>
+            <w:webHidden/>
+          </w:rPr>
+        </w:r>
+        <w:r>
+          <w:rPr>
+            <w:rFonts w:ascii="Times New Roman" w:hAnsi="Times New Roman" w:cs="Times New Roman"/>
+            <w:noProof/>
+            <w:webHidden/>
+          </w:rPr>
+          <w:fldChar w:fldCharType="separate"/>
+        </w:r>
+        <w:r>
+          <w:rPr>
+            <w:rFonts w:ascii="Times New Roman" w:hAnsi="Times New Roman" w:cs="Times New Roman"/>
+            <w:noProof/>
+            <w:webHidden/>
+          </w:rPr>
+          <w:t>4</w:t>
+        </w:r>
+        <w:r>
+          <w:rPr>
+            <w:rFonts w:ascii="Times New Roman" w:hAnsi="Times New Roman" w:cs="Times New Roman"/>
+            <w:noProof/>
+            <w:webHidden/>
+          </w:rPr>
+          <w:fldChar w:fldCharType="end"/>
+        </w:r>
+      </w:hyperlink>
+    </w:p>
+    <w:p>
+      <w:pPr>
+        <w:pStyle w:val="Tabladeilustraciones"/>
+        <w:tabs>
+          <w:tab w:val="right" w:leader="hyphen" w:pos="8494"/>
+        </w:tabs>
+        <w:rPr>
+          <w:rFonts w:ascii="Times New Roman" w:hAnsi="Times New Roman" w:cs="Times New Roman"/>
+          <w:noProof/>
+          <w:lang w:eastAsia="es-ES"/>
+        </w:rPr>
+      </w:pPr>
+      <w:hyperlink w:anchor="_Toc57130625" w:history="1">
+        <w:r>
+          <w:rPr>
+            <w:rStyle w:val="Hipervnculo"/>
+            <w:rFonts w:ascii="Times New Roman" w:hAnsi="Times New Roman" w:cs="Times New Roman"/>
+            <w:noProof/>
+          </w:rPr>
+          <w:t>Ilustración 5: Menú de ayuda</w:t>
+        </w:r>
+        <w:r>
+          <w:rPr>
+            <w:rFonts w:ascii="Times New Roman" w:hAnsi="Times New Roman" w:cs="Times New Roman"/>
+            <w:noProof/>
+            <w:webHidden/>
+          </w:rPr>
+          <w:tab/>
+        </w:r>
+        <w:r>
+          <w:rPr>
+            <w:rFonts w:ascii="Times New Roman" w:hAnsi="Times New Roman" w:cs="Times New Roman"/>
+            <w:noProof/>
+            <w:webHidden/>
+          </w:rPr>
+          <w:fldChar w:fldCharType="begin"/>
+        </w:r>
+        <w:r>
+          <w:rPr>
+            <w:rFonts w:ascii="Times New Roman" w:hAnsi="Times New Roman" w:cs="Times New Roman"/>
+            <w:noProof/>
+            <w:webHidden/>
+          </w:rPr>
+          <w:instrText xml:space="preserve"> PAGEREF _Toc57130625 \h </w:instrText>
+        </w:r>
+        <w:r>
+          <w:rPr>
+            <w:rFonts w:ascii="Times New Roman" w:hAnsi="Times New Roman" w:cs="Times New Roman"/>
+            <w:noProof/>
+            <w:webHidden/>
+          </w:rPr>
+        </w:r>
+        <w:r>
+          <w:rPr>
+            <w:rFonts w:ascii="Times New Roman" w:hAnsi="Times New Roman" w:cs="Times New Roman"/>
+            <w:noProof/>
+            <w:webHidden/>
+          </w:rPr>
+          <w:fldChar w:fldCharType="separate"/>
+        </w:r>
+        <w:r>
+          <w:rPr>
+            <w:rFonts w:ascii="Times New Roman" w:hAnsi="Times New Roman" w:cs="Times New Roman"/>
+            <w:noProof/>
+            <w:webHidden/>
+          </w:rPr>
+          <w:t>5</w:t>
+        </w:r>
+        <w:r>
+          <w:rPr>
+            <w:rFonts w:ascii="Times New Roman" w:hAnsi="Times New Roman" w:cs="Times New Roman"/>
+            <w:noProof/>
+            <w:webHidden/>
+          </w:rPr>
+          <w:fldChar w:fldCharType="end"/>
+        </w:r>
+      </w:hyperlink>
+    </w:p>
+    <w:p>
+      <w:pPr>
+        <w:pStyle w:val="Tabladeilustraciones"/>
+        <w:tabs>
+          <w:tab w:val="left" w:pos="4753"/>
+          <w:tab w:val="right" w:leader="hyphen" w:pos="8494"/>
+        </w:tabs>
+        <w:rPr>
+          <w:rFonts w:ascii="Times New Roman" w:hAnsi="Times New Roman" w:cs="Times New Roman"/>
+          <w:noProof/>
+          <w:lang w:eastAsia="es-ES"/>
+        </w:rPr>
+      </w:pPr>
+      <w:hyperlink w:anchor="_Toc57130626" w:history="1">
+        <w:r>
+          <w:rPr>
+            <w:rStyle w:val="Hipervnculo"/>
+            <w:rFonts w:ascii="Times New Roman" w:hAnsi="Times New Roman" w:cs="Times New Roman"/>
+            <w:noProof/>
+          </w:rPr>
+          <w:t>Ilustración 6: Gestión de usuarios sin iniciar sesión---------------------------------------------------- 6 Ilustración 7: Gestión de usuarios con sesión iniciada</w:t>
+        </w:r>
+        <w:r>
+          <w:rPr>
+            <w:rFonts w:ascii="Times New Roman" w:hAnsi="Times New Roman" w:cs="Times New Roman"/>
+            <w:noProof/>
+            <w:webHidden/>
+          </w:rPr>
+          <w:t>-</w:t>
+        </w:r>
+        <w:r>
+          <w:rPr>
+            <w:rFonts w:ascii="Times New Roman" w:hAnsi="Times New Roman" w:cs="Times New Roman"/>
+            <w:noProof/>
+            <w:webHidden/>
+          </w:rPr>
+          <w:t xml:space="preserve">------------------------------------------------ </w:t>
+        </w:r>
+        <w:r>
+          <w:rPr>
+            <w:rFonts w:ascii="Times New Roman" w:hAnsi="Times New Roman" w:cs="Times New Roman"/>
+            <w:noProof/>
+            <w:webHidden/>
+          </w:rPr>
+          <w:t xml:space="preserve"> </w:t>
+        </w:r>
+        <w:r>
+          <w:rPr>
+            <w:rFonts w:ascii="Times New Roman" w:hAnsi="Times New Roman" w:cs="Times New Roman"/>
+            <w:noProof/>
+            <w:webHidden/>
+          </w:rPr>
+          <w:fldChar w:fldCharType="begin"/>
+        </w:r>
+        <w:r>
+          <w:rPr>
+            <w:rFonts w:ascii="Times New Roman" w:hAnsi="Times New Roman" w:cs="Times New Roman"/>
+            <w:noProof/>
+            <w:webHidden/>
+          </w:rPr>
+          <w:instrText xml:space="preserve"> PAGEREF _Toc57130626 \h </w:instrText>
+        </w:r>
+        <w:r>
+          <w:rPr>
+            <w:rFonts w:ascii="Times New Roman" w:hAnsi="Times New Roman" w:cs="Times New Roman"/>
+            <w:noProof/>
+            <w:webHidden/>
+          </w:rPr>
+        </w:r>
+        <w:r>
+          <w:rPr>
+            <w:rFonts w:ascii="Times New Roman" w:hAnsi="Times New Roman" w:cs="Times New Roman"/>
+            <w:noProof/>
+            <w:webHidden/>
+          </w:rPr>
+          <w:fldChar w:fldCharType="separate"/>
+        </w:r>
+        <w:r>
+          <w:rPr>
+            <w:rFonts w:ascii="Times New Roman" w:hAnsi="Times New Roman" w:cs="Times New Roman"/>
+            <w:noProof/>
+            <w:webHidden/>
+          </w:rPr>
+          <w:t>6</w:t>
+        </w:r>
+        <w:r>
+          <w:rPr>
+            <w:rFonts w:ascii="Times New Roman" w:hAnsi="Times New Roman" w:cs="Times New Roman"/>
+            <w:noProof/>
+            <w:webHidden/>
+          </w:rPr>
+          <w:fldChar w:fldCharType="end"/>
+        </w:r>
+      </w:hyperlink>
+    </w:p>
+    <w:p>
+      <w:pPr>
+        <w:pStyle w:val="Tabladeilustraciones"/>
+        <w:tabs>
+          <w:tab w:val="left" w:pos="6814"/>
+          <w:tab w:val="right" w:leader="hyphen" w:pos="8494"/>
+        </w:tabs>
+        <w:rPr>
+          <w:rFonts w:ascii="Times New Roman" w:hAnsi="Times New Roman" w:cs="Times New Roman"/>
+          <w:noProof/>
+          <w:lang w:eastAsia="es-ES"/>
+        </w:rPr>
+      </w:pPr>
+      <w:hyperlink w:anchor="_Toc57130627" w:history="1">
+        <w:r>
+          <w:rPr>
+            <w:rStyle w:val="Hipervnculo"/>
+            <w:rFonts w:ascii="Times New Roman" w:hAnsi="Times New Roman" w:cs="Times New Roman"/>
+            <w:noProof/>
+          </w:rPr>
+          <w:t>Ilustración 8: Registro</w:t>
+        </w:r>
+        <w:r>
+          <w:rPr>
+            <w:rStyle w:val="Hipervnculo"/>
+            <w:rFonts w:ascii="Times New Roman" w:hAnsi="Times New Roman" w:cs="Times New Roman"/>
+            <w:noProof/>
+          </w:rPr>
+          <w:t>-------------------------------------------------------------------------------------- 7</w:t>
+        </w:r>
+        <w:r>
+          <w:rPr>
+            <w:rStyle w:val="Hipervnculo"/>
+            <w:rFonts w:ascii="Times New Roman" w:hAnsi="Times New Roman" w:cs="Times New Roman"/>
+            <w:noProof/>
+          </w:rPr>
+          <w:t xml:space="preserve">                                        Ilustración 9: Log-in</w:t>
+        </w:r>
+        <w:r>
+          <w:rPr>
+            <w:rStyle w:val="Hipervnculo"/>
+            <w:rFonts w:ascii="Times New Roman" w:hAnsi="Times New Roman" w:cs="Times New Roman"/>
+            <w:noProof/>
+          </w:rPr>
+          <w:t>---------------------------------------------------------------------------------------- 7</w:t>
+        </w:r>
+        <w:r>
+          <w:rPr>
+            <w:rStyle w:val="Hipervnculo"/>
+            <w:rFonts w:ascii="Times New Roman" w:hAnsi="Times New Roman" w:cs="Times New Roman"/>
+            <w:noProof/>
+          </w:rPr>
+          <w:t xml:space="preserve">         Ilustración 10: Eliminar</w:t>
+        </w:r>
+        <w:r>
+          <w:rPr>
+            <w:rStyle w:val="Hipervnculo"/>
+            <w:rFonts w:ascii="Times New Roman" w:hAnsi="Times New Roman" w:cs="Times New Roman"/>
+            <w:noProof/>
+          </w:rPr>
+          <w:t xml:space="preserve">------------------------------------------------------------------------------------- </w:t>
+        </w:r>
+        <w:r>
+          <w:rPr>
+            <w:rFonts w:ascii="Times New Roman" w:hAnsi="Times New Roman" w:cs="Times New Roman"/>
+            <w:noProof/>
+            <w:webHidden/>
+          </w:rPr>
+          <w:fldChar w:fldCharType="begin"/>
+        </w:r>
+        <w:r>
+          <w:rPr>
+            <w:rFonts w:ascii="Times New Roman" w:hAnsi="Times New Roman" w:cs="Times New Roman"/>
+            <w:noProof/>
+            <w:webHidden/>
+          </w:rPr>
+          <w:instrText xml:space="preserve"> PAGEREF _Toc57130627 \h </w:instrText>
+        </w:r>
+        <w:r>
+          <w:rPr>
+            <w:rFonts w:ascii="Times New Roman" w:hAnsi="Times New Roman" w:cs="Times New Roman"/>
+            <w:noProof/>
+            <w:webHidden/>
+          </w:rPr>
+        </w:r>
+        <w:r>
+          <w:rPr>
+            <w:rFonts w:ascii="Times New Roman" w:hAnsi="Times New Roman" w:cs="Times New Roman"/>
+            <w:noProof/>
+            <w:webHidden/>
+          </w:rPr>
+          <w:fldChar w:fldCharType="separate"/>
+        </w:r>
+        <w:r>
+          <w:rPr>
+            <w:rFonts w:ascii="Times New Roman" w:hAnsi="Times New Roman" w:cs="Times New Roman"/>
+            <w:noProof/>
+            <w:webHidden/>
+          </w:rPr>
+          <w:t>7</w:t>
+        </w:r>
+        <w:r>
+          <w:rPr>
+            <w:rFonts w:ascii="Times New Roman" w:hAnsi="Times New Roman" w:cs="Times New Roman"/>
+            <w:noProof/>
+            <w:webHidden/>
+          </w:rPr>
+          <w:fldChar w:fldCharType="end"/>
+        </w:r>
+      </w:hyperlink>
+      <w:r>
+        <w:rPr>
+          <w:rStyle w:val="Hipervnculo"/>
+          <w:rFonts w:ascii="Times New Roman" w:hAnsi="Times New Roman" w:cs="Times New Roman"/>
+          <w:noProof/>
+        </w:rPr>
+        <w:t xml:space="preserve"> </w:t>
+      </w:r>
+    </w:p>
+    <w:p>
+      <w:pPr>
+        <w:pStyle w:val="Tabladeilustraciones"/>
+        <w:tabs>
+          <w:tab w:val="left" w:pos="4369"/>
+          <w:tab w:val="right" w:leader="hyphen" w:pos="8494"/>
+        </w:tabs>
+        <w:rPr>
+          <w:rFonts w:ascii="Times New Roman" w:hAnsi="Times New Roman" w:cs="Times New Roman"/>
+          <w:noProof/>
+          <w:lang w:eastAsia="es-ES"/>
+        </w:rPr>
+      </w:pPr>
+      <w:hyperlink w:anchor="_Toc57130628" w:history="1">
+        <w:r>
+          <w:rPr>
+            <w:rStyle w:val="Hipervnculo"/>
+            <w:rFonts w:ascii="Times New Roman" w:hAnsi="Times New Roman" w:cs="Times New Roman"/>
+            <w:noProof/>
+          </w:rPr>
+          <w:t>Ilustración 11: Pantalla de preguntas</w:t>
+        </w:r>
+        <w:r>
+          <w:rPr>
+            <w:rStyle w:val="Hipervnculo"/>
+            <w:rFonts w:ascii="Times New Roman" w:hAnsi="Times New Roman" w:cs="Times New Roman"/>
+            <w:noProof/>
+          </w:rPr>
+          <w:t>--------------------------------------------------------------------- 8</w:t>
+        </w:r>
+        <w:r>
+          <w:rPr>
+            <w:rStyle w:val="Hipervnculo"/>
+            <w:rFonts w:ascii="Times New Roman" w:hAnsi="Times New Roman" w:cs="Times New Roman"/>
+            <w:noProof/>
+          </w:rPr>
+          <w:t xml:space="preserve">                 Ilustración 12: Resolución de la pregunta</w:t>
+        </w:r>
+        <w:r>
+          <w:rPr>
+            <w:rStyle w:val="Hipervnculo"/>
+            <w:rFonts w:ascii="Times New Roman" w:hAnsi="Times New Roman" w:cs="Times New Roman"/>
+            <w:noProof/>
+          </w:rPr>
+          <w:t>----------------------------------------------------------------</w:t>
+        </w:r>
+        <w:r>
+          <w:rPr>
+            <w:rFonts w:ascii="Times New Roman" w:hAnsi="Times New Roman" w:cs="Times New Roman"/>
+            <w:noProof/>
+            <w:webHidden/>
+          </w:rPr>
+          <w:t xml:space="preserve"> </w:t>
+        </w:r>
+        <w:r>
+          <w:rPr>
+            <w:rFonts w:ascii="Times New Roman" w:hAnsi="Times New Roman" w:cs="Times New Roman"/>
+            <w:noProof/>
+            <w:webHidden/>
+          </w:rPr>
+          <w:fldChar w:fldCharType="begin"/>
+        </w:r>
+        <w:r>
+          <w:rPr>
+            <w:rFonts w:ascii="Times New Roman" w:hAnsi="Times New Roman" w:cs="Times New Roman"/>
+            <w:noProof/>
+            <w:webHidden/>
+          </w:rPr>
+          <w:instrText xml:space="preserve"> PAGEREF _Toc57130628 \h </w:instrText>
+        </w:r>
+        <w:r>
+          <w:rPr>
+            <w:rFonts w:ascii="Times New Roman" w:hAnsi="Times New Roman" w:cs="Times New Roman"/>
+            <w:noProof/>
+            <w:webHidden/>
+          </w:rPr>
+        </w:r>
+        <w:r>
+          <w:rPr>
+            <w:rFonts w:ascii="Times New Roman" w:hAnsi="Times New Roman" w:cs="Times New Roman"/>
+            <w:noProof/>
+            <w:webHidden/>
+          </w:rPr>
+          <w:fldChar w:fldCharType="separate"/>
+        </w:r>
+        <w:r>
+          <w:rPr>
+            <w:rFonts w:ascii="Times New Roman" w:hAnsi="Times New Roman" w:cs="Times New Roman"/>
+            <w:noProof/>
+            <w:webHidden/>
+          </w:rPr>
+          <w:t>8</w:t>
+        </w:r>
+        <w:r>
+          <w:rPr>
+            <w:rFonts w:ascii="Times New Roman" w:hAnsi="Times New Roman" w:cs="Times New Roman"/>
+            <w:noProof/>
+            <w:webHidden/>
+          </w:rPr>
+          <w:fldChar w:fldCharType="end"/>
+        </w:r>
+      </w:hyperlink>
+    </w:p>
+    <w:p>
+      <w:pPr>
+        <w:pStyle w:val="Tabladeilustraciones"/>
+        <w:tabs>
+          <w:tab w:val="right" w:leader="hyphen" w:pos="8494"/>
+        </w:tabs>
+        <w:rPr>
+          <w:rFonts w:ascii="Times New Roman" w:hAnsi="Times New Roman" w:cs="Times New Roman"/>
+          <w:noProof/>
+          <w:lang w:eastAsia="es-ES"/>
+        </w:rPr>
+      </w:pPr>
+      <w:hyperlink w:anchor="_Toc57130629" w:history="1">
+        <w:r>
+          <w:rPr>
+            <w:rStyle w:val="Hipervnculo"/>
+            <w:rFonts w:ascii="Times New Roman" w:hAnsi="Times New Roman" w:cs="Times New Roman"/>
+            <w:noProof/>
+          </w:rPr>
+          <w:t>Ilustración 13: Baja puntuación</w:t>
+        </w:r>
+        <w:r>
+          <w:rPr>
+            <w:rStyle w:val="Hipervnculo"/>
+            <w:rFonts w:ascii="Times New Roman" w:hAnsi="Times New Roman" w:cs="Times New Roman"/>
+            <w:noProof/>
+          </w:rPr>
+          <w:t>---------------------------------------------------------------------------- 9</w:t>
+        </w:r>
+        <w:r>
+          <w:rPr>
+            <w:rStyle w:val="Hipervnculo"/>
+            <w:rFonts w:ascii="Times New Roman" w:hAnsi="Times New Roman" w:cs="Times New Roman"/>
+            <w:noProof/>
+          </w:rPr>
+          <w:t xml:space="preserve">              Ilustración 14: Puntuación media</w:t>
+        </w:r>
+        <w:r>
+          <w:rPr>
+            <w:rStyle w:val="Hipervnculo"/>
+            <w:rFonts w:ascii="Times New Roman" w:hAnsi="Times New Roman" w:cs="Times New Roman"/>
+            <w:noProof/>
+          </w:rPr>
+          <w:t xml:space="preserve">-------------------------------------------------------------------------- 9 </w:t>
+        </w:r>
+        <w:r>
+          <w:rPr>
+            <w:rStyle w:val="Hipervnculo"/>
+            <w:rFonts w:ascii="Times New Roman" w:hAnsi="Times New Roman" w:cs="Times New Roman"/>
+            <w:noProof/>
+          </w:rPr>
+          <w:t>Ilustración 15: Puntuación alta</w:t>
+        </w:r>
+        <w:r>
+          <w:rPr>
+            <w:rFonts w:ascii="Times New Roman" w:hAnsi="Times New Roman" w:cs="Times New Roman"/>
+            <w:noProof/>
+            <w:webHidden/>
+          </w:rPr>
+          <w:tab/>
+        </w:r>
+        <w:r>
+          <w:rPr>
+            <w:rFonts w:ascii="Times New Roman" w:hAnsi="Times New Roman" w:cs="Times New Roman"/>
+            <w:noProof/>
+            <w:webHidden/>
+          </w:rPr>
+          <w:fldChar w:fldCharType="begin"/>
+        </w:r>
+        <w:r>
+          <w:rPr>
+            <w:rFonts w:ascii="Times New Roman" w:hAnsi="Times New Roman" w:cs="Times New Roman"/>
+            <w:noProof/>
+            <w:webHidden/>
+          </w:rPr>
+          <w:instrText xml:space="preserve"> PAGEREF _Toc57130629 \h </w:instrText>
+        </w:r>
+        <w:r>
+          <w:rPr>
+            <w:rFonts w:ascii="Times New Roman" w:hAnsi="Times New Roman" w:cs="Times New Roman"/>
+            <w:noProof/>
+            <w:webHidden/>
+          </w:rPr>
+        </w:r>
+        <w:r>
+          <w:rPr>
+            <w:rFonts w:ascii="Times New Roman" w:hAnsi="Times New Roman" w:cs="Times New Roman"/>
+            <w:noProof/>
+            <w:webHidden/>
+          </w:rPr>
+          <w:fldChar w:fldCharType="separate"/>
+        </w:r>
+        <w:r>
+          <w:rPr>
+            <w:rFonts w:ascii="Times New Roman" w:hAnsi="Times New Roman" w:cs="Times New Roman"/>
+            <w:noProof/>
+            <w:webHidden/>
+          </w:rPr>
+          <w:t>9</w:t>
+        </w:r>
+        <w:r>
+          <w:rPr>
+            <w:rFonts w:ascii="Times New Roman" w:hAnsi="Times New Roman" w:cs="Times New Roman"/>
+            <w:noProof/>
+            <w:webHidden/>
+          </w:rPr>
+          <w:fldChar w:fldCharType="end"/>
+        </w:r>
+      </w:hyperlink>
+    </w:p>
+    <w:p>
+      <w:pPr>
+        <w:pStyle w:val="Tabladeilustraciones"/>
+        <w:tabs>
+          <w:tab w:val="right" w:leader="hyphen" w:pos="8494"/>
+        </w:tabs>
+        <w:rPr>
+          <w:rFonts w:ascii="Times New Roman" w:hAnsi="Times New Roman" w:cs="Times New Roman"/>
+          <w:noProof/>
+          <w:lang w:eastAsia="es-ES"/>
+        </w:rPr>
+      </w:pPr>
+      <w:hyperlink w:anchor="_Toc57130630" w:history="1">
+        <w:r>
+          <w:rPr>
+            <w:rStyle w:val="Hipervnculo"/>
+            <w:rFonts w:ascii="Times New Roman" w:hAnsi="Times New Roman" w:cs="Times New Roman"/>
+            <w:noProof/>
+          </w:rPr>
+          <w:t>Ilustración 16: Ranking</w:t>
+        </w:r>
+        <w:r>
+          <w:rPr>
+            <w:rStyle w:val="Hipervnculo"/>
+            <w:rFonts w:ascii="Times New Roman" w:hAnsi="Times New Roman" w:cs="Times New Roman"/>
+            <w:noProof/>
+          </w:rPr>
+          <w:t>----------------------------------------------------------------------------------- 10</w:t>
+        </w:r>
+        <w:r>
+          <w:rPr>
+            <w:rStyle w:val="Hipervnculo"/>
+            <w:rFonts w:ascii="Times New Roman" w:hAnsi="Times New Roman" w:cs="Times New Roman"/>
+            <w:noProof/>
+          </w:rPr>
+          <w:t xml:space="preserve">                    Ilustración 17: Ranking sin datos</w:t>
+        </w:r>
+        <w:r>
+          <w:rPr>
+            <w:rStyle w:val="Hipervnculo"/>
+            <w:rFonts w:ascii="Times New Roman" w:hAnsi="Times New Roman" w:cs="Times New Roman"/>
+            <w:noProof/>
+          </w:rPr>
+          <w:t>------------------------------------------------------------------------ 10</w:t>
+        </w:r>
+        <w:r>
+          <w:rPr>
+            <w:rStyle w:val="Hipervnculo"/>
+            <w:rFonts w:ascii="Times New Roman" w:hAnsi="Times New Roman" w:cs="Times New Roman"/>
+            <w:noProof/>
+          </w:rPr>
+          <w:t xml:space="preserve">      Ilustración 18: Ranking personalizado</w:t>
+        </w:r>
+        <w:r>
+          <w:rPr>
+            <w:rFonts w:ascii="Times New Roman" w:hAnsi="Times New Roman" w:cs="Times New Roman"/>
+            <w:noProof/>
+            <w:webHidden/>
+          </w:rPr>
+          <w:tab/>
+        </w:r>
+        <w:r>
+          <w:rPr>
+            <w:rFonts w:ascii="Times New Roman" w:hAnsi="Times New Roman" w:cs="Times New Roman"/>
+            <w:noProof/>
+            <w:webHidden/>
+          </w:rPr>
+          <w:fldChar w:fldCharType="begin"/>
+        </w:r>
+        <w:r>
+          <w:rPr>
+            <w:rFonts w:ascii="Times New Roman" w:hAnsi="Times New Roman" w:cs="Times New Roman"/>
+            <w:noProof/>
+            <w:webHidden/>
+          </w:rPr>
+          <w:instrText xml:space="preserve"> PAGEREF _Toc57130630 \h </w:instrText>
+        </w:r>
+        <w:r>
+          <w:rPr>
+            <w:rFonts w:ascii="Times New Roman" w:hAnsi="Times New Roman" w:cs="Times New Roman"/>
+            <w:noProof/>
+            <w:webHidden/>
+          </w:rPr>
+        </w:r>
+        <w:r>
+          <w:rPr>
+            <w:rFonts w:ascii="Times New Roman" w:hAnsi="Times New Roman" w:cs="Times New Roman"/>
+            <w:noProof/>
+            <w:webHidden/>
+          </w:rPr>
+          <w:fldChar w:fldCharType="separate"/>
+        </w:r>
+        <w:r>
+          <w:rPr>
+            <w:rFonts w:ascii="Times New Roman" w:hAnsi="Times New Roman" w:cs="Times New Roman"/>
+            <w:noProof/>
+            <w:webHidden/>
+          </w:rPr>
+          <w:t>10</w:t>
+        </w:r>
+        <w:r>
+          <w:rPr>
+            <w:rFonts w:ascii="Times New Roman" w:hAnsi="Times New Roman" w:cs="Times New Roman"/>
+            <w:noProof/>
+            <w:webHidden/>
+          </w:rPr>
+          <w:fldChar w:fldCharType="end"/>
+        </w:r>
+      </w:hyperlink>
+    </w:p>
+    <w:p>
+      <w:pPr>
+        <w:pStyle w:val="Tabladeilustraciones"/>
+        <w:tabs>
+          <w:tab w:val="right" w:leader="hyphen" w:pos="8494"/>
+        </w:tabs>
+        <w:rPr>
+          <w:rFonts w:ascii="Times New Roman" w:hAnsi="Times New Roman" w:cs="Times New Roman"/>
+          <w:noProof/>
+          <w:lang w:eastAsia="es-ES"/>
+        </w:rPr>
+      </w:pPr>
+      <w:hyperlink w:anchor="_Toc57130631" w:history="1">
+        <w:r>
+          <w:rPr>
+            <w:rStyle w:val="Hipervnculo"/>
+            <w:rFonts w:ascii="Times New Roman" w:hAnsi="Times New Roman" w:cs="Times New Roman"/>
+            <w:noProof/>
+          </w:rPr>
+          <w:t>Ilustración 19: Diagrama de navegación</w:t>
+        </w:r>
+        <w:r>
+          <w:rPr>
+            <w:rFonts w:ascii="Times New Roman" w:hAnsi="Times New Roman" w:cs="Times New Roman"/>
+            <w:noProof/>
+            <w:webHidden/>
+          </w:rPr>
+          <w:tab/>
+        </w:r>
+        <w:r>
+          <w:rPr>
+            <w:rFonts w:ascii="Times New Roman" w:hAnsi="Times New Roman" w:cs="Times New Roman"/>
+            <w:noProof/>
+            <w:webHidden/>
+          </w:rPr>
+          <w:fldChar w:fldCharType="begin"/>
+        </w:r>
+        <w:r>
+          <w:rPr>
+            <w:rFonts w:ascii="Times New Roman" w:hAnsi="Times New Roman" w:cs="Times New Roman"/>
+            <w:noProof/>
+            <w:webHidden/>
+          </w:rPr>
+          <w:instrText xml:space="preserve"> PAGEREF _Toc57130631 \h </w:instrText>
+        </w:r>
+        <w:r>
+          <w:rPr>
+            <w:rFonts w:ascii="Times New Roman" w:hAnsi="Times New Roman" w:cs="Times New Roman"/>
+            <w:noProof/>
+            <w:webHidden/>
+          </w:rPr>
+        </w:r>
+        <w:r>
+          <w:rPr>
+            <w:rFonts w:ascii="Times New Roman" w:hAnsi="Times New Roman" w:cs="Times New Roman"/>
+            <w:noProof/>
+            <w:webHidden/>
+          </w:rPr>
+          <w:fldChar w:fldCharType="separate"/>
+        </w:r>
+        <w:r>
+          <w:rPr>
+            <w:rFonts w:ascii="Times New Roman" w:hAnsi="Times New Roman" w:cs="Times New Roman"/>
+            <w:noProof/>
+            <w:webHidden/>
+          </w:rPr>
+          <w:t>11</w:t>
+        </w:r>
+        <w:r>
+          <w:rPr>
+            <w:rFonts w:ascii="Times New Roman" w:hAnsi="Times New Roman" w:cs="Times New Roman"/>
+            <w:noProof/>
+            <w:webHidden/>
+          </w:rPr>
+          <w:fldChar w:fldCharType="end"/>
+        </w:r>
+      </w:hyperlink>
+    </w:p>
+    <w:p>
+      <w:r>
+        <w:rPr>
+          <w:rFonts w:ascii="Times New Roman" w:hAnsi="Times New Roman" w:cs="Times New Roman"/>
+        </w:rPr>
+        <w:fldChar w:fldCharType="end"/>
+      </w:r>
+      <w:r>
+        <w:br w:type="page"/>
+      </w:r>
+    </w:p>
+    <w:bookmarkStart w:id="58" w:name="_Toc57131181" w:displacedByCustomXml="next"/>
     <w:sdt>
       <w:sdtPr>
         <w:rPr>
@@ -8193,7 +9298,7 @@
             </w:rPr>
             <w:t>IBLIOGRAFÍA</w:t>
           </w:r>
-          <w:bookmarkEnd w:id="24"/>
+          <w:bookmarkEnd w:id="58"/>
         </w:p>
         <w:p/>
         <w:sdt>
@@ -8325,10 +9430,10 @@
     </w:sdt>
     <w:p/>
     <w:sectPr>
-      <w:headerReference w:type="default" r:id="rId27"/>
-      <w:footerReference w:type="default" r:id="rId28"/>
-      <w:headerReference w:type="first" r:id="rId29"/>
-      <w:footerReference w:type="first" r:id="rId30"/>
+      <w:headerReference w:type="default" r:id="rId28"/>
+      <w:footerReference w:type="default" r:id="rId29"/>
+      <w:headerReference w:type="first" r:id="rId30"/>
+      <w:footerReference w:type="first" r:id="rId31"/>
       <w:pgSz w:w="11906" w:h="16838"/>
       <w:pgMar w:top="1417" w:right="1701" w:bottom="1417" w:left="1701" w:header="708" w:footer="708" w:gutter="0"/>
       <w:pgBorders w:offsetFrom="page">

</xml_diff>